<commit_message>
rev_con art fonts and layout updated
</commit_message>
<xml_diff>
--- a/Review Article/Review_Article_Con.docx
+++ b/Review Article/Review_Article_Con.docx
@@ -268,7 +268,33 @@
         <w:rPr>
           <w:rtl/>
         </w:rPr>
-        <w:t>در صنایع تولیدی و سیستم‌های حمل‌ونقل بندری می‌پردازد. نتایج این بررسی نشان می‌دهد که علاوه بر مزایای استفاده از این خودروها، چالش‌های مهمی در زمینه مدل‌سازی مسائل و ارائه راه‌حل‌ها وجود دارد. نخستین چالش، پیاده‌سازی مدل‌های شبیه‌سازی برای مدیریت چینش‌های مختلف در پایانه‌های کانتینری و سامانه‌های تولیدی است. چالش دوم به استفاده از فناوری‌های پیشرفته در این خودروها مربوط می‌شود که در صنعت ۴.۰ به کار گرفته می‌شوند. چالش سوم به راهبردهای مسیریابی پویا ارتباط دارد و چالش چهارم نیز توسعه الگوریتم‌های مؤثرتر برای حل مسائل مختلف مسیریابی این خودروها است</w:t>
+        <w:t xml:space="preserve">در صنایع تولیدی و سیستم‌های حمل‌ونقل </w:t>
+      </w:r>
+      <w:r>
+        <w:rPr>
+          <w:rFonts w:hint="cs"/>
+          <w:rtl/>
+        </w:rPr>
+        <w:t>بنادر</w:t>
+      </w:r>
+      <w:r>
+        <w:rPr>
+          <w:rtl/>
+        </w:rPr>
+        <w:t xml:space="preserve"> می‌پردازد. نتایج این بررسی نشان می‌دهد که علاوه بر مزایای استفاده از این خودروها، چالش‌های مهمی در زمینه مدل‌سازی مسائل و ارائه راه‌حل‌ها وجود دار</w:t>
+      </w:r>
+      <w:r>
+        <w:rPr>
+          <w:rFonts w:hint="cs"/>
+          <w:rtl/>
+        </w:rPr>
+        <w:t>ن</w:t>
+      </w:r>
+      <w:r>
+        <w:rPr>
+          <w:rtl/>
+        </w:rPr>
+        <w:t>د. نخستین چالش، پیاده‌سازی مدل‌های شبیه‌سازی برای مدیریت چینش‌های مختلف در پایانه‌های کانتینری و سامانه‌های تولیدی است. چالش دوم به استفاده از فناوری‌های پیشرفته در این خودروها مربوط می‌شود که در صنعت ۴.۰ به کار گرفته می‌شوند. چالش سوم به راهبردهای مسیریابی پویا ارتباط دارد و چالش چهارم نیز توسعه الگوریتم‌های مؤثرتر برای حل مسائل مختلف مسیریابی این خودروها است</w:t>
       </w:r>
     </w:p>
     <w:p>
@@ -4305,12 +4331,12 @@
     <w:p>
       <w:pPr>
         <w:rPr>
-          <w:rFonts w:hint="cs"/>
+          <w:b/>
+          <w:bCs/>
           <w:rtl/>
         </w:rPr>
       </w:pPr>
     </w:p>
-    <w:p/>
     <w:p>
       <w:r>
         <w:rPr>
@@ -4716,20 +4742,24 @@
     <w:p>
       <w:pPr>
         <w:rPr>
+          <w:rFonts w:hint="cs"/>
           <w:rtl/>
         </w:rPr>
       </w:pPr>
     </w:p>
     <w:p>
       <w:pPr>
-        <w:pStyle w:val="Heading1"/>
-        <w:rPr>
-          <w:rtl/>
-        </w:rPr>
-      </w:pPr>
-      <w:r>
-        <w:rPr>
-          <w:rFonts w:hint="cs"/>
+        <w:rPr>
+          <w:b/>
+          <w:bCs/>
+          <w:rtl/>
+        </w:rPr>
+      </w:pPr>
+      <w:r>
+        <w:rPr>
+          <w:rFonts w:hint="cs"/>
+          <w:b/>
+          <w:bCs/>
           <w:rtl/>
         </w:rPr>
         <w:t>۳.</w:t>
@@ -4738,6 +4768,8 @@
       <w:r>
         <w:rPr>
           <w:rFonts w:hint="cs"/>
+          <w:b/>
+          <w:bCs/>
           <w:rtl/>
         </w:rPr>
         <w:t xml:space="preserve">۱ </w:t>
@@ -4745,6 +4777,8 @@
       <w:r>
         <w:rPr>
           <w:rFonts w:hint="cs"/>
+          <w:b/>
+          <w:bCs/>
           <w:rtl/>
         </w:rPr>
         <w:t xml:space="preserve">مسائل مرتبط با </w:t>
@@ -4752,12 +4786,16 @@
       <w:r>
         <w:rPr>
           <w:rFonts w:ascii="Times New Roman" w:hAnsi="Times New Roman"/>
+          <w:b/>
+          <w:bCs/>
         </w:rPr>
         <w:t>AGV</w:t>
       </w:r>
       <w:r>
         <w:rPr>
           <w:rFonts w:hint="cs"/>
+          <w:b/>
+          <w:bCs/>
           <w:rtl/>
         </w:rPr>
         <w:t xml:space="preserve"> ها</w:t>
@@ -4874,15 +4912,7 @@
           <w:rFonts w:hint="cs"/>
           <w:rtl/>
         </w:rPr>
-        <w:t xml:space="preserve">سفر است. هر سفر در جدول زمانی باید توسط یک خوردو کامل گردد. به </w:t>
-      </w:r>
-      <w:r>
-        <w:rPr>
-          <w:rFonts w:hint="cs"/>
-          <w:rtl/>
-        </w:rPr>
-        <w:lastRenderedPageBreak/>
-        <w:t>یک خودرو نمی</w:t>
+        <w:t>سفر است. هر سفر در جدول زمانی باید توسط یک خوردو کامل گردد. به یک خودرو نمی</w:t>
       </w:r>
       <w:r>
         <w:rPr>
@@ -4955,7 +4985,15 @@
           <w:rFonts w:hint="cs"/>
           <w:rtl/>
         </w:rPr>
-        <w:t>های کل نیز کمینه گردند. در جهان امروز، انجام این فرآیند به صورت دستی بسیار سخت و پ</w:t>
+        <w:t xml:space="preserve">های کل نیز </w:t>
+      </w:r>
+      <w:r>
+        <w:rPr>
+          <w:rFonts w:hint="cs"/>
+          <w:rtl/>
+        </w:rPr>
+        <w:lastRenderedPageBreak/>
+        <w:t>کمینه گردند. در جهان امروز، انجام این فرآیند به صورت دستی بسیار سخت و پ</w:t>
       </w:r>
       <w:r>
         <w:rPr>
@@ -6276,13 +6314,6 @@
         </w:rPr>
         <w:t>شود.</w:t>
       </w:r>
-      <w:r>
-        <w:rPr>
-          <w:rFonts w:hint="cs"/>
-          <w:rtl/>
-        </w:rPr>
-        <w:t>ط</w:t>
-      </w:r>
     </w:p>
     <w:p/>
     <w:p>
@@ -6669,8 +6700,9 @@
     </w:p>
     <w:p>
       <w:pPr>
-        <w:pStyle w:val="Heading1"/>
-        <w:rPr>
+        <w:rPr>
+          <w:b/>
+          <w:bCs/>
           <w:rtl/>
         </w:rPr>
       </w:pPr>
@@ -6678,6 +6710,8 @@
       <w:r>
         <w:rPr>
           <w:rFonts w:hint="cs"/>
+          <w:b/>
+          <w:bCs/>
           <w:rtl/>
         </w:rPr>
         <w:t>۱.۲</w:t>
@@ -6685,6 +6719,8 @@
       <w:r>
         <w:rPr>
           <w:rFonts w:hint="cs"/>
+          <w:b/>
+          <w:bCs/>
           <w:rtl/>
         </w:rPr>
         <w:t xml:space="preserve"> </w:t>
@@ -6693,6 +6729,8 @@
       <w:r>
         <w:rPr>
           <w:rFonts w:hint="cs"/>
+          <w:b/>
+          <w:bCs/>
           <w:rtl/>
         </w:rPr>
         <w:t xml:space="preserve">استفاده از </w:t>
@@ -6700,12 +6738,16 @@
       <w:r>
         <w:rPr>
           <w:rFonts w:ascii="Times New Roman" w:hAnsi="Times New Roman" w:hint="cs"/>
+          <w:b/>
+          <w:bCs/>
         </w:rPr>
         <w:t>AGV</w:t>
       </w:r>
       <w:r>
         <w:rPr>
           <w:rFonts w:hint="cs"/>
+          <w:b/>
+          <w:bCs/>
           <w:rtl/>
         </w:rPr>
         <w:t xml:space="preserve"> ها در ترمینال کانتینری</w:t>
@@ -7216,15 +7258,7 @@
           <w:szCs w:val="24"/>
           <w:rtl/>
         </w:rPr>
-        <w:t xml:space="preserve"> </w:t>
-      </w:r>
-      <w:r>
-        <w:rPr>
-          <w:szCs w:val="24"/>
-          <w:rtl/>
-        </w:rPr>
-        <w:lastRenderedPageBreak/>
-        <w:t>ترم</w:t>
+        <w:t xml:space="preserve"> ترم</w:t>
       </w:r>
       <w:r>
         <w:rPr>
@@ -7709,7 +7743,16 @@
           <w:szCs w:val="24"/>
           <w:rtl/>
         </w:rPr>
-        <w:t>ها در اسکله، و میزان تاخیر در انجام وظیفه. برای حل مدل، در این تحقیق ابتدا پیشرفت</w:t>
+        <w:t xml:space="preserve">ها در اسکله، و میزان </w:t>
+      </w:r>
+      <w:r>
+        <w:rPr>
+          <w:rFonts w:ascii="B Nazanin" w:hAnsi="B Nazanin" w:hint="cs"/>
+          <w:szCs w:val="24"/>
+          <w:rtl/>
+        </w:rPr>
+        <w:lastRenderedPageBreak/>
+        <w:t>تاخیر در انجام وظیفه. برای حل مدل، در این تحقیق ابتدا پیشرفت</w:t>
       </w:r>
       <w:r>
         <w:rPr>
@@ -8025,13 +8068,6 @@
         </w:rPr>
         <w:t xml:space="preserve">عملکرد بهتری دارد. با این حال، در برخی از مسائل با ابعاد بالا، تعداد عملیات های مورد نیاز برای بروز رسانی درخت پوشا، زیاد است و به همین علت، نیاز به مدیریت حافظه می باشد. همچنین، پیکربندی بندر، به صورت مسیر های یک جهتی می باشد. </w:t>
       </w:r>
-    </w:p>
-    <w:p>
-      <w:pPr>
-        <w:rPr>
-          <w:rtl/>
-        </w:rPr>
-      </w:pPr>
     </w:p>
     <w:p>
       <w:pPr>
@@ -8711,15 +8747,7 @@
           <w:rFonts w:hint="cs"/>
           <w:rtl/>
         </w:rPr>
-        <w:t xml:space="preserve"> مقایسه گردید. هم در مقیاس </w:t>
-      </w:r>
-      <w:r>
-        <w:rPr>
-          <w:rFonts w:hint="cs"/>
-          <w:rtl/>
-        </w:rPr>
-        <w:lastRenderedPageBreak/>
-        <w:t>کوچک و هم در مقیاس بزرگ الگوریتم به ط</w:t>
+        <w:t xml:space="preserve"> مقایسه گردید. هم در مقیاس کوچک و هم در مقیاس بزرگ الگوریتم به ط</w:t>
       </w:r>
       <w:r>
         <w:rPr>
@@ -9075,7 +9103,15 @@
           <w:rFonts w:hint="cs"/>
           <w:rtl/>
         </w:rPr>
-        <w:t xml:space="preserve">ها توسعه یافت و سپس </w:t>
+        <w:t xml:space="preserve">ها </w:t>
+      </w:r>
+      <w:r>
+        <w:rPr>
+          <w:rFonts w:hint="cs"/>
+          <w:rtl/>
+        </w:rPr>
+        <w:lastRenderedPageBreak/>
+        <w:t xml:space="preserve">توسعه یافت و سپس </w:t>
       </w:r>
       <w:r>
         <w:rPr>
@@ -9276,11 +9312,22 @@
           <w:bCs/>
           <w:rtl/>
         </w:rPr>
-        <w:t>در یک پژوهش جدید</w:t>
-      </w:r>
-      <w:r>
-        <w:rPr>
-          <w:rFonts w:hint="cs"/>
+        <w:t>در پژوهش</w:t>
+      </w:r>
+      <w:r>
+        <w:rPr>
+          <w:rFonts w:hint="cs"/>
+          <w:b/>
+          <w:bCs/>
+          <w:rtl/>
+        </w:rPr>
+        <w:t>ی</w:t>
+      </w:r>
+      <w:r>
+        <w:rPr>
+          <w:rFonts w:hint="cs"/>
+          <w:b/>
+          <w:bCs/>
           <w:rtl/>
         </w:rPr>
         <w:t xml:space="preserve"> </w:t>
@@ -10175,6 +10222,7 @@
     <w:p>
       <w:pPr>
         <w:rPr>
+          <w:rFonts w:hint="cs"/>
           <w:rtl/>
         </w:rPr>
       </w:pPr>
@@ -10185,7 +10233,6 @@
           <w:szCs w:val="40"/>
           <w:rtl/>
         </w:rPr>
-        <w:lastRenderedPageBreak/>
         <w:t>*</w:t>
       </w:r>
       <w:r>
@@ -10576,6 +10623,7 @@
           <w:szCs w:val="40"/>
           <w:rtl/>
         </w:rPr>
+        <w:lastRenderedPageBreak/>
         <w:t>*</w:t>
       </w:r>
       <w:r>
@@ -11101,17 +11149,16 @@
     </w:p>
     <w:p>
       <w:pPr>
-        <w:pStyle w:val="Heading1"/>
-      </w:pPr>
-      <w:r>
-        <w:rPr>
-          <w:rFonts w:hint="cs"/>
-        </w:rPr>
-        <w:t xml:space="preserve"> </w:t>
-      </w:r>
-      <w:r>
-        <w:rPr>
-          <w:rFonts w:hint="cs"/>
+        <w:rPr>
+          <w:b/>
+          <w:bCs/>
+        </w:rPr>
+      </w:pPr>
+      <w:r>
+        <w:rPr>
+          <w:rFonts w:hint="cs"/>
+          <w:b/>
+          <w:bCs/>
           <w:rtl/>
         </w:rPr>
         <w:t xml:space="preserve">۳. </w:t>
@@ -11119,7 +11166,8 @@
       <w:r>
         <w:rPr>
           <w:rFonts w:hint="cs"/>
-          <w:szCs w:val="32"/>
+          <w:b/>
+          <w:bCs/>
           <w:rtl/>
         </w:rPr>
         <w:t xml:space="preserve">نتایج </w:t>
@@ -11127,7 +11175,8 @@
       <w:r>
         <w:rPr>
           <w:rFonts w:hint="cs"/>
-          <w:szCs w:val="32"/>
+          <w:b/>
+          <w:bCs/>
           <w:rtl/>
         </w:rPr>
         <w:t xml:space="preserve">بدست آمده از </w:t>
@@ -11135,7 +11184,8 @@
       <w:r>
         <w:rPr>
           <w:rFonts w:hint="cs"/>
-          <w:szCs w:val="32"/>
+          <w:b/>
+          <w:bCs/>
           <w:rtl/>
         </w:rPr>
         <w:t>پژوهش ها</w:t>
@@ -11266,11 +11316,11 @@
         <w:t>.</w:t>
       </w:r>
     </w:p>
-    <w:p/>
     <w:p>
       <w:pPr>
-        <w:pStyle w:val="Heading1"/>
-        <w:rPr>
+        <w:rPr>
+          <w:b/>
+          <w:bCs/>
           <w:rtl/>
         </w:rPr>
       </w:pPr>
@@ -11278,14 +11328,17 @@
       <w:r>
         <w:rPr>
           <w:rFonts w:hint="cs"/>
-          <w:rtl/>
-        </w:rPr>
-        <w:lastRenderedPageBreak/>
+          <w:b/>
+          <w:bCs/>
+          <w:rtl/>
+        </w:rPr>
         <w:t>۱</w:t>
       </w:r>
       <w:r>
         <w:rPr>
           <w:rFonts w:hint="cs"/>
+          <w:b/>
+          <w:bCs/>
           <w:rtl/>
         </w:rPr>
         <w:t>.</w:t>
@@ -11293,6 +11346,8 @@
       <w:r>
         <w:rPr>
           <w:rFonts w:hint="cs"/>
+          <w:b/>
+          <w:bCs/>
           <w:rtl/>
         </w:rPr>
         <w:t>۳</w:t>
@@ -11300,6 +11355,8 @@
       <w:r>
         <w:rPr>
           <w:rFonts w:hint="cs"/>
+          <w:b/>
+          <w:bCs/>
           <w:rtl/>
         </w:rPr>
         <w:t xml:space="preserve"> </w:t>
@@ -11308,6 +11365,8 @@
       <w:r>
         <w:rPr>
           <w:rFonts w:hint="cs"/>
+          <w:b/>
+          <w:bCs/>
           <w:rtl/>
         </w:rPr>
         <w:t xml:space="preserve">مقایسه نتایج کلی </w:t>
@@ -12312,6 +12371,7 @@
           <w:bCs/>
           <w:rtl/>
         </w:rPr>
+        <w:lastRenderedPageBreak/>
         <w:t>مشاهده-</w:t>
       </w:r>
       <w:r>
@@ -13349,7 +13409,6 @@
           <w:rFonts w:hint="cs"/>
           <w:rtl/>
         </w:rPr>
-        <w:lastRenderedPageBreak/>
         <w:t>. چالش</w:t>
       </w:r>
       <w:r>
@@ -21366,6 +21425,13 @@
 <w:footnotes xmlns:wpc="http://schemas.microsoft.com/office/word/2010/wordprocessingCanvas" xmlns:cx="http://schemas.microsoft.com/office/drawing/2014/chartex" xmlns:cx1="http://schemas.microsoft.com/office/drawing/2015/9/8/chartex" xmlns:cx2="http://schemas.microsoft.com/office/drawing/2015/10/21/chartex" xmlns:cx3="http://schemas.microsoft.com/office/drawing/2016/5/9/chartex" xmlns:cx4="http://schemas.microsoft.com/office/drawing/2016/5/10/chartex" xmlns:cx5="http://schemas.microsoft.com/office/drawing/2016/5/11/chartex" xmlns:cx6="http://schemas.microsoft.com/office/drawing/2016/5/12/chartex" xmlns:cx7="http://schemas.microsoft.com/office/drawing/2016/5/13/chartex" xmlns:cx8="http://schemas.microsoft.com/office/drawing/2016/5/14/chartex" xmlns:mc="http://schemas.openxmlformats.org/markup-compatibility/2006" xmlns:aink="http://schemas.microsoft.com/office/drawing/2016/ink" xmlns:am3d="http://schemas.microsoft.com/office/drawing/2017/model3d" xmlns:o="urn:schemas-microsoft-com:office:office" xmlns:oel="http://schemas.microsoft.com/office/2019/extlst" xmlns:r="http://schemas.openxmlformats.org/officeDocument/2006/relationships" xmlns:m="http://schemas.openxmlformats.org/officeDocument/2006/math" xmlns:v="urn:schemas-microsoft-com:vml" xmlns:wp14="http://schemas.microsoft.com/office/word/2010/wordprocessingDrawing" xmlns:wp="http://schemas.openxmlformats.org/drawingml/2006/wordprocessingDrawing" xmlns:w10="urn:schemas-microsoft-com:office:word" xmlns:w="http://schemas.openxmlformats.org/wordprocessingml/2006/main" xmlns:w14="http://schemas.microsoft.com/office/word/2010/wordml" xmlns:w15="http://schemas.microsoft.com/office/word/2012/wordml" xmlns:w16cex="http://schemas.microsoft.com/office/word/2018/wordml/cex" xmlns:w16cid="http://schemas.microsoft.com/office/word/2016/wordml/cid" xmlns:w16="http://schemas.microsoft.com/office/word/2018/wordml" xmlns:w16sdtdh="http://schemas.microsoft.com/office/word/2020/wordml/sdtdatahash" xmlns:w16se="http://schemas.microsoft.com/office/word/2015/wordml/symex" xmlns:wpg="http://schemas.microsoft.com/office/word/2010/wordprocessingGroup" xmlns:wpi="http://schemas.microsoft.com/office/word/2010/wordprocessingInk" xmlns:wne="http://schemas.microsoft.com/office/word/2006/wordml" xmlns:wps="http://schemas.microsoft.com/office/word/2010/wordprocessingShape" mc:Ignorable="w14 w15 w16se w16cid w16 w16cex w16sdtdh wp14">
   <w:footnote w:type="separator" w:id="-1">
     <w:p>
+      <w:pPr>
+        <w:jc w:val="left"/>
+        <w:rPr>
+          <w:rFonts w:hint="cs"/>
+          <w:rtl/>
+        </w:rPr>
+      </w:pPr>
       <w:r>
         <w:separator/>
       </w:r>
@@ -21567,9 +21633,19 @@
       <w:r>
         <w:t xml:space="preserve"> </w:t>
       </w:r>
-      <w:r>
-        <w:t>Hesu and Haung</w:t>
-      </w:r>
+      <w:proofErr w:type="spellStart"/>
+      <w:r>
+        <w:t>Hesu</w:t>
+      </w:r>
+      <w:proofErr w:type="spellEnd"/>
+      <w:r>
+        <w:t xml:space="preserve"> and </w:t>
+      </w:r>
+      <w:proofErr w:type="spellStart"/>
+      <w:r>
+        <w:t>Haung</w:t>
+      </w:r>
+      <w:proofErr w:type="spellEnd"/>
     </w:p>
   </w:footnote>
   <w:footnote w:id="11">
@@ -21611,7 +21687,6 @@
       <w:pPr>
         <w:pStyle w:val="FootnoteText"/>
         <w:rPr>
-          <w:sz w:val="16"/>
           <w:szCs w:val="16"/>
           <w:lang w:bidi="fa-IR"/>
         </w:rPr>
@@ -21619,22 +21694,19 @@
       <w:r>
         <w:rPr>
           <w:rStyle w:val="FootnoteReference"/>
-          <w:sz w:val="16"/>
           <w:szCs w:val="16"/>
         </w:rPr>
         <w:footnoteRef/>
       </w:r>
       <w:r>
         <w:rPr>
-          <w:sz w:val="16"/>
           <w:szCs w:val="16"/>
         </w:rPr>
         <w:t xml:space="preserve"> </w:t>
       </w:r>
       <w:r>
         <w:rPr>
-          <w:rFonts w:asciiTheme="majorBidi" w:hAnsiTheme="majorBidi" w:cstheme="majorBidi"/>
-          <w:sz w:val="16"/>
+          <w:rFonts w:cstheme="majorBidi"/>
           <w:szCs w:val="16"/>
           <w:lang w:bidi="fa-IR"/>
         </w:rPr>
@@ -21647,7 +21719,6 @@
       <w:pPr>
         <w:pStyle w:val="FootnoteText"/>
         <w:rPr>
-          <w:sz w:val="16"/>
           <w:szCs w:val="16"/>
           <w:lang w:bidi="fa-IR"/>
         </w:rPr>
@@ -21655,15 +21726,13 @@
       <w:r>
         <w:rPr>
           <w:rStyle w:val="FootnoteReference"/>
-          <w:sz w:val="16"/>
           <w:szCs w:val="16"/>
         </w:rPr>
         <w:footnoteRef/>
       </w:r>
       <w:r>
         <w:rPr>
-          <w:rFonts w:asciiTheme="majorBidi" w:hAnsiTheme="majorBidi" w:cstheme="majorBidi" w:hint="cs"/>
-          <w:sz w:val="16"/>
+          <w:rFonts w:cstheme="majorBidi" w:hint="cs"/>
           <w:szCs w:val="16"/>
           <w:rtl/>
         </w:rPr>
@@ -21671,8 +21740,7 @@
       </w:r>
       <w:r>
         <w:rPr>
-          <w:rFonts w:asciiTheme="majorBidi" w:hAnsiTheme="majorBidi" w:cstheme="majorBidi"/>
-          <w:sz w:val="16"/>
+          <w:rFonts w:cstheme="majorBidi"/>
           <w:szCs w:val="16"/>
         </w:rPr>
         <w:t>Network Simplex</w:t>
@@ -21684,7 +21752,6 @@
       <w:pPr>
         <w:pStyle w:val="FootnoteText"/>
         <w:rPr>
-          <w:sz w:val="16"/>
           <w:szCs w:val="16"/>
           <w:lang w:bidi="fa-IR"/>
         </w:rPr>
@@ -21692,22 +21759,19 @@
       <w:r>
         <w:rPr>
           <w:rStyle w:val="FootnoteReference"/>
-          <w:sz w:val="16"/>
           <w:szCs w:val="16"/>
         </w:rPr>
         <w:footnoteRef/>
       </w:r>
       <w:r>
         <w:rPr>
-          <w:sz w:val="16"/>
           <w:szCs w:val="16"/>
         </w:rPr>
         <w:t xml:space="preserve"> </w:t>
       </w:r>
       <w:r>
         <w:rPr>
-          <w:rFonts w:asciiTheme="majorBidi" w:hAnsiTheme="majorBidi" w:cstheme="majorBidi"/>
-          <w:sz w:val="16"/>
+          <w:rFonts w:cstheme="majorBidi"/>
           <w:szCs w:val="16"/>
           <w:lang w:bidi="fa-IR"/>
         </w:rPr>
@@ -21728,8 +21792,13 @@
         <w:footnoteRef/>
       </w:r>
       <w:r>
-        <w:t xml:space="preserve"> Makespan</w:t>
-      </w:r>
+        <w:t xml:space="preserve"> </w:t>
+      </w:r>
+      <w:proofErr w:type="spellStart"/>
+      <w:r>
+        <w:t>Makespan</w:t>
+      </w:r>
+      <w:proofErr w:type="spellEnd"/>
     </w:p>
   </w:footnote>
   <w:footnote w:id="17">
@@ -27913,11 +27982,11 @@
     <w:link w:val="FootnoteTextChar"/>
     <w:uiPriority w:val="99"/>
     <w:unhideWhenUsed/>
-    <w:rsid w:val="00043B93"/>
+    <w:rsid w:val="00CA1F43"/>
     <w:rPr>
-      <w:rFonts w:eastAsiaTheme="minorHAnsi"/>
-      <w:sz w:val="20"/>
-      <w:szCs w:val="20"/>
+      <w:rFonts w:asciiTheme="majorBidi" w:eastAsiaTheme="minorHAnsi" w:hAnsiTheme="majorBidi" w:cs="B Nazanin"/>
+      <w:sz w:val="16"/>
+      <w:szCs w:val="18"/>
     </w:rPr>
   </w:style>
   <w:style w:type="character" w:customStyle="1" w:styleId="FootnoteTextChar">
@@ -27925,12 +27994,12 @@
     <w:basedOn w:val="DefaultParagraphFont"/>
     <w:link w:val="FootnoteText"/>
     <w:uiPriority w:val="99"/>
-    <w:rsid w:val="00043B93"/>
+    <w:rsid w:val="00CA1F43"/>
     <w:rPr>
-      <w:rFonts w:ascii="Adobe Garamond Pro Bold" w:eastAsiaTheme="minorHAnsi" w:hAnsi="Adobe Garamond Pro Bold" w:cs="Adobe Garamond Pro Bold"/>
+      <w:rFonts w:asciiTheme="majorBidi" w:eastAsiaTheme="minorHAnsi" w:hAnsiTheme="majorBidi" w:cs="B Nazanin"/>
       <w:color w:val="000000"/>
-      <w:sz w:val="20"/>
-      <w:szCs w:val="20"/>
+      <w:sz w:val="16"/>
+      <w:szCs w:val="18"/>
     </w:rPr>
   </w:style>
   <w:style w:type="character" w:styleId="FootnoteReference">

</xml_diff>

<commit_message>
zotero ref file added
</commit_message>
<xml_diff>
--- a/Review Article/Review_Article_Con.docx
+++ b/Review Article/Review_Article_Con.docx
@@ -82,124 +82,6 @@
         <w:t>(Automated Guided Vehicles)</w:t>
       </w:r>
     </w:p>
-    <w:tbl>
-      <w:tblPr>
-        <w:tblStyle w:val="TableGrid"/>
-        <w:bidiVisual/>
-        <w:tblW w:w="0" w:type="auto"/>
-        <w:tblBorders>
-          <w:top w:val="none" w:sz="0" w:space="0" w:color="auto"/>
-          <w:left w:val="none" w:sz="0" w:space="0" w:color="auto"/>
-          <w:bottom w:val="none" w:sz="0" w:space="0" w:color="auto"/>
-          <w:right w:val="none" w:sz="0" w:space="0" w:color="auto"/>
-          <w:insideH w:val="none" w:sz="0" w:space="0" w:color="auto"/>
-          <w:insideV w:val="none" w:sz="0" w:space="0" w:color="auto"/>
-        </w:tblBorders>
-        <w:tblLook w:val="04A0" w:firstRow="1" w:lastRow="0" w:firstColumn="1" w:lastColumn="0" w:noHBand="0" w:noVBand="1"/>
-      </w:tblPr>
-      <w:tblGrid>
-        <w:gridCol w:w="5264"/>
-        <w:gridCol w:w="5264"/>
-      </w:tblGrid>
-      <w:tr>
-        <w:tc>
-          <w:tcPr>
-            <w:tcW w:w="5264" w:type="dxa"/>
-          </w:tcPr>
-          <w:p>
-            <w:pPr>
-              <w:pStyle w:val="Subtitle"/>
-              <w:rPr>
-                <w:rFonts w:hint="cs"/>
-                <w:rtl/>
-              </w:rPr>
-            </w:pPr>
-            <w:r>
-              <w:rPr>
-                <w:rFonts w:hint="cs"/>
-                <w:rtl/>
-              </w:rPr>
-              <w:t>لطیفه پور محمد باقر اصفهانی</w:t>
-            </w:r>
-          </w:p>
-        </w:tc>
-        <w:tc>
-          <w:tcPr>
-            <w:tcW w:w="5264" w:type="dxa"/>
-          </w:tcPr>
-          <w:p>
-            <w:pPr>
-              <w:pStyle w:val="Subtitle"/>
-              <w:rPr>
-                <w:rFonts w:hint="cs"/>
-                <w:rtl/>
-              </w:rPr>
-            </w:pPr>
-            <w:r>
-              <w:rPr>
-                <w:rFonts w:hint="cs"/>
-                <w:rtl/>
-              </w:rPr>
-              <w:t>امیررضا تقی زاده</w:t>
-            </w:r>
-          </w:p>
-        </w:tc>
-      </w:tr>
-      <w:tr>
-        <w:tc>
-          <w:tcPr>
-            <w:tcW w:w="5264" w:type="dxa"/>
-          </w:tcPr>
-          <w:p>
-            <w:pPr>
-              <w:pStyle w:val="Subtitle"/>
-              <w:rPr>
-                <w:rFonts w:hint="cs"/>
-                <w:rtl/>
-              </w:rPr>
-            </w:pPr>
-            <w:r>
-              <w:rPr>
-                <w:rStyle w:val="SubtleEmphasis"/>
-                <w:rFonts w:hint="cs"/>
-                <w:b w:val="0"/>
-                <w:sz w:val="20"/>
-                <w:szCs w:val="20"/>
-                <w:rtl/>
-              </w:rPr>
-              <w:t>عضو هیئت علمی دانشکده آمار، ریاضی و رایانه، دانشگاه علامه طباطبایی</w:t>
-            </w:r>
-          </w:p>
-        </w:tc>
-        <w:tc>
-          <w:tcPr>
-            <w:tcW w:w="5264" w:type="dxa"/>
-          </w:tcPr>
-          <w:p>
-            <w:pPr>
-              <w:spacing w:line="240" w:lineRule="auto"/>
-              <w:jc w:val="center"/>
-              <w:rPr>
-                <w:rFonts w:hint="cs"/>
-                <w:rtl/>
-              </w:rPr>
-            </w:pPr>
-            <w:r>
-              <w:rPr>
-                <w:rStyle w:val="SubtleEmphasis"/>
-                <w:rFonts w:hint="cs"/>
-                <w:b w:val="0"/>
-                <w:bCs w:val="0"/>
-                <w:sz w:val="20"/>
-                <w:szCs w:val="20"/>
-                <w:rtl/>
-              </w:rPr>
-              <w:t>دانشجوی کارشناسی ارشد علوم کامپیوتر، دانشکده آمار، ریاضی و رایانه، دانشگاه علامه طباطبایی</w:t>
-            </w:r>
-          </w:p>
-        </w:tc>
-      </w:tr>
-    </w:tbl>
     <w:p>
       <w:pPr>
         <w:pStyle w:val="Subtitle"/>
@@ -214,8 +96,7 @@
         <w:rPr>
           <w:b/>
           <w:bCs/>
-          <w:sz w:val="28"/>
-          <w:szCs w:val="28"/>
+          <w:sz w:val="26"/>
           <w:rtl/>
         </w:rPr>
       </w:pPr>
@@ -224,8 +105,7 @@
           <w:rFonts w:hint="cs"/>
           <w:b/>
           <w:bCs/>
-          <w:sz w:val="28"/>
-          <w:szCs w:val="28"/>
+          <w:sz w:val="26"/>
           <w:rtl/>
         </w:rPr>
         <w:t>چکیده</w:t>
@@ -235,13 +115,18 @@
           <w:rFonts w:hint="cs"/>
           <w:b/>
           <w:bCs/>
-          <w:sz w:val="28"/>
-          <w:szCs w:val="28"/>
+          <w:sz w:val="26"/>
         </w:rPr>
         <w:t xml:space="preserve"> </w:t>
       </w:r>
     </w:p>
     <w:p>
+      <w:pPr>
+        <w:rPr>
+          <w:rFonts w:hint="cs"/>
+          <w:rtl/>
+        </w:rPr>
+      </w:pPr>
       <w:r>
         <w:rPr>
           <w:rtl/>
@@ -377,11 +262,14 @@
     <w:p/>
     <w:p>
       <w:pPr>
-        <w:pStyle w:val="Heading1"/>
-      </w:pPr>
-      <w:r>
-        <w:rPr>
-          <w:rFonts w:hint="cs"/>
+        <w:rPr>
+          <w:bCs/>
+        </w:rPr>
+      </w:pPr>
+      <w:r>
+        <w:rPr>
+          <w:rFonts w:hint="cs"/>
+          <w:bCs/>
           <w:rtl/>
         </w:rPr>
         <w:t>۱.</w:t>
@@ -389,6 +277,7 @@
       <w:r>
         <w:rPr>
           <w:rFonts w:hint="cs"/>
+          <w:bCs/>
           <w:rtl/>
         </w:rPr>
         <w:t>مقدمه</w:t>
@@ -755,68 +644,82 @@
         <w:t>.</w:t>
       </w:r>
     </w:p>
-    <w:p/>
     <w:p>
       <w:pPr>
-        <w:pStyle w:val="Heading1"/>
-        <w:rPr>
-          <w:rtl/>
-        </w:rPr>
-      </w:pPr>
-      <w:bookmarkStart w:id="2" w:name="_Toc139760691"/>
-      <w:r>
-        <w:rPr>
-          <w:rFonts w:hint="cs"/>
-          <w:rtl/>
-        </w:rPr>
-        <w:t>۱.۱</w:t>
-      </w:r>
-      <w:r>
-        <w:rPr>
-          <w:rFonts w:hint="cs"/>
-          <w:rtl/>
-        </w:rPr>
-        <w:t xml:space="preserve"> </w:t>
-      </w:r>
-      <w:r>
-        <w:rPr>
-          <w:rFonts w:hint="cs"/>
-          <w:rtl/>
-        </w:rPr>
-        <w:t>نقاط قوت</w:t>
-      </w:r>
-      <w:r>
-        <w:rPr>
-          <w:rFonts w:hint="cs"/>
-          <w:rtl/>
-        </w:rPr>
-        <w:t xml:space="preserve"> استفاده از </w:t>
-      </w:r>
-      <w:r>
-        <w:rPr>
-          <w:rFonts w:ascii="Times New Roman" w:hAnsi="Times New Roman"/>
-        </w:rPr>
-        <w:t>AGV</w:t>
-      </w:r>
-      <w:r>
-        <w:rPr>
-          <w:rFonts w:hint="cs"/>
-          <w:rtl/>
-        </w:rPr>
-        <w:t>ها</w:t>
-      </w:r>
-      <w:bookmarkEnd w:id="2"/>
-      <w:r>
-        <w:rPr>
-          <w:rFonts w:hint="cs"/>
-          <w:rtl/>
-        </w:rPr>
-        <w:t xml:space="preserve"> </w:t>
-      </w:r>
+        <w:rPr>
+          <w:rtl/>
+        </w:rPr>
+      </w:pPr>
     </w:p>
     <w:p>
       <w:pPr>
         <w:rPr>
+          <w:bCs/>
+          <w:rtl/>
+        </w:rPr>
+      </w:pPr>
+      <w:bookmarkStart w:id="2" w:name="_Toc139760691"/>
+      <w:r>
+        <w:rPr>
+          <w:rFonts w:hint="cs"/>
+          <w:bCs/>
+          <w:rtl/>
+        </w:rPr>
+        <w:t>۱.۱</w:t>
+      </w:r>
+      <w:r>
+        <w:rPr>
+          <w:rFonts w:hint="cs"/>
+          <w:bCs/>
+          <w:rtl/>
+        </w:rPr>
+        <w:t xml:space="preserve"> </w:t>
+      </w:r>
+      <w:r>
+        <w:rPr>
+          <w:rFonts w:hint="cs"/>
+          <w:bCs/>
+          <w:rtl/>
+        </w:rPr>
+        <w:t>نقاط قوت</w:t>
+      </w:r>
+      <w:r>
+        <w:rPr>
+          <w:rFonts w:hint="cs"/>
+          <w:bCs/>
+          <w:rtl/>
+        </w:rPr>
+        <w:t xml:space="preserve"> استفاده از </w:t>
+      </w:r>
+      <w:r>
+        <w:rPr>
+          <w:rFonts w:ascii="Times New Roman" w:hAnsi="Times New Roman"/>
+          <w:bCs/>
+        </w:rPr>
+        <w:t>AGV</w:t>
+      </w:r>
+      <w:r>
+        <w:rPr>
+          <w:rFonts w:hint="cs"/>
+          <w:bCs/>
+          <w:rtl/>
+        </w:rPr>
+        <w:t>ها</w:t>
+      </w:r>
+      <w:bookmarkEnd w:id="2"/>
+      <w:r>
+        <w:rPr>
+          <w:rFonts w:hint="cs"/>
+          <w:bCs/>
+          <w:rtl/>
+        </w:rPr>
+        <w:t xml:space="preserve"> </w:t>
+      </w:r>
+    </w:p>
+    <w:p>
+      <w:pPr>
+        <w:rPr>
+          <w:rFonts w:hint="cs"/>
           <w:rtl/>
         </w:rPr>
       </w:pPr>
@@ -1543,15 +1446,7 @@
           <w:rFonts w:hint="cs"/>
           <w:rtl/>
         </w:rPr>
-        <w:t xml:space="preserve">علاوه بر این، </w:t>
-      </w:r>
-      <w:r>
-        <w:rPr>
-          <w:rFonts w:hint="cs"/>
-          <w:rtl/>
-        </w:rPr>
-        <w:lastRenderedPageBreak/>
-        <w:t>ب</w:t>
+        <w:t>علاوه بر این، ب</w:t>
       </w:r>
       <w:r>
         <w:rPr>
@@ -1868,7 +1763,15 @@
           <w:rFonts w:hint="cs"/>
           <w:rtl/>
         </w:rPr>
-        <w:t>ین خودروها در طول روز خسته نمی</w:t>
+        <w:t xml:space="preserve">ین </w:t>
+      </w:r>
+      <w:r>
+        <w:rPr>
+          <w:rFonts w:hint="cs"/>
+          <w:rtl/>
+        </w:rPr>
+        <w:lastRenderedPageBreak/>
+        <w:t>خودروها در طول روز خسته نمی</w:t>
       </w:r>
       <w:r>
         <w:rPr>
@@ -2339,7 +2242,14 @@
           <w:bCs/>
           <w:rtl/>
         </w:rPr>
-        <w:t xml:space="preserve">:  </w:t>
+        <w:t xml:space="preserve">: </w:t>
+      </w:r>
+      <w:r>
+        <w:rPr>
+          <w:rFonts w:hint="cs"/>
+          <w:rtl/>
+        </w:rPr>
+        <w:t xml:space="preserve"> </w:t>
       </w:r>
       <w:r>
         <w:rPr>
@@ -3367,15 +3277,7 @@
           <w:rFonts w:hint="cs"/>
           <w:rtl/>
         </w:rPr>
-        <w:t xml:space="preserve">های </w:t>
-      </w:r>
-      <w:r>
-        <w:rPr>
-          <w:rFonts w:hint="cs"/>
-          <w:rtl/>
-        </w:rPr>
-        <w:lastRenderedPageBreak/>
-        <w:t>اضافی ج</w:t>
+        <w:t>های اضافی ج</w:t>
       </w:r>
       <w:r>
         <w:rPr>
@@ -3619,6 +3521,7 @@
           <w:noProof/>
           <w:rtl/>
         </w:rPr>
+        <w:lastRenderedPageBreak/>
         <mc:AlternateContent>
           <mc:Choice Requires="wpg">
             <w:drawing>
@@ -4985,15 +4888,7 @@
           <w:rFonts w:hint="cs"/>
           <w:rtl/>
         </w:rPr>
-        <w:t xml:space="preserve">های کل نیز </w:t>
-      </w:r>
-      <w:r>
-        <w:rPr>
-          <w:rFonts w:hint="cs"/>
-          <w:rtl/>
-        </w:rPr>
-        <w:lastRenderedPageBreak/>
-        <w:t>کمینه گردند. در جهان امروز، انجام این فرآیند به صورت دستی بسیار سخت و پ</w:t>
+        <w:t>های کل نیز کمینه گردند. در جهان امروز، انجام این فرآیند به صورت دستی بسیار سخت و پ</w:t>
       </w:r>
       <w:r>
         <w:rPr>
@@ -5049,11 +4944,18 @@
     </w:p>
     <w:p/>
     <w:p>
-      <w:r>
-        <w:rPr>
-          <w:rFonts w:hint="cs"/>
-          <w:rtl/>
-        </w:rPr>
+      <w:pPr>
+        <w:rPr>
+          <w:rFonts w:hint="cs"/>
+          <w:rtl/>
+        </w:rPr>
+      </w:pPr>
+      <w:r>
+        <w:rPr>
+          <w:rFonts w:hint="cs"/>
+          <w:rtl/>
+        </w:rPr>
+        <w:lastRenderedPageBreak/>
         <w:t xml:space="preserve">دومین نوع از مسائل </w:t>
       </w:r>
       <w:r>
@@ -5306,82 +5208,6 @@
               <w:noProof/>
             </w:rPr>
             <w:t>(Dondo, 2003)</w:t>
-          </w:r>
-          <w:r>
-            <w:rPr>
-              <w:rtl/>
-            </w:rPr>
-            <w:fldChar w:fldCharType="end"/>
-          </w:r>
-        </w:sdtContent>
-      </w:sdt>
-      <w:sdt>
-        <w:sdtPr>
-          <w:rPr>
-            <w:rtl/>
-          </w:rPr>
-          <w:id w:val="1174382748"/>
-          <w:citation/>
-        </w:sdtPr>
-        <w:sdtContent>
-          <w:r>
-            <w:rPr>
-              <w:rtl/>
-            </w:rPr>
-            <w:fldChar w:fldCharType="begin"/>
-          </w:r>
-          <w:r>
-            <w:instrText xml:space="preserve"> CITATION Tot03 \l 1033 </w:instrText>
-          </w:r>
-          <w:r>
-            <w:rPr>
-              <w:rtl/>
-            </w:rPr>
-            <w:fldChar w:fldCharType="separate"/>
-          </w:r>
-          <w:r>
-            <w:rPr>
-              <w:noProof/>
-            </w:rPr>
-            <w:t xml:space="preserve"> (Toth, 2003)</w:t>
-          </w:r>
-          <w:r>
-            <w:rPr>
-              <w:rtl/>
-            </w:rPr>
-            <w:fldChar w:fldCharType="end"/>
-          </w:r>
-        </w:sdtContent>
-      </w:sdt>
-      <w:sdt>
-        <w:sdtPr>
-          <w:rPr>
-            <w:rtl/>
-          </w:rPr>
-          <w:id w:val="1641226695"/>
-          <w:citation/>
-        </w:sdtPr>
-        <w:sdtContent>
-          <w:r>
-            <w:rPr>
-              <w:rtl/>
-            </w:rPr>
-            <w:fldChar w:fldCharType="begin"/>
-          </w:r>
-          <w:r>
-            <w:instrText xml:space="preserve"> CITATION Has98 \l 1033 </w:instrText>
-          </w:r>
-          <w:r>
-            <w:rPr>
-              <w:rtl/>
-            </w:rPr>
-            <w:fldChar w:fldCharType="separate"/>
-          </w:r>
-          <w:r>
-            <w:rPr>
-              <w:noProof/>
-            </w:rPr>
-            <w:t xml:space="preserve"> (Hasama, 1998)</w:t>
           </w:r>
           <w:r>
             <w:rPr>
@@ -5511,56 +5337,6 @@
           </w:r>
         </w:sdtContent>
       </w:sdt>
-      <w:sdt>
-        <w:sdtPr>
-          <w:rPr>
-            <w:rtl/>
-          </w:rPr>
-          <w:id w:val="67929735"/>
-          <w:citation/>
-        </w:sdtPr>
-        <w:sdtEndPr>
-          <w:rPr>
-            <w:rFonts w:hint="cs"/>
-          </w:rPr>
-        </w:sdtEndPr>
-        <w:sdtContent>
-          <w:r>
-            <w:rPr>
-              <w:rtl/>
-            </w:rPr>
-            <w:fldChar w:fldCharType="begin"/>
-          </w:r>
-          <w:r>
-            <w:instrText xml:space="preserve">CITATION Ghao2 \l 1033 </w:instrText>
-          </w:r>
-          <w:r>
-            <w:rPr>
-              <w:rtl/>
-            </w:rPr>
-            <w:fldChar w:fldCharType="separate"/>
-          </w:r>
-          <w:r>
-            <w:rPr>
-              <w:noProof/>
-              <w:rtl/>
-            </w:rPr>
-            <w:t xml:space="preserve"> </w:t>
-          </w:r>
-          <w:r>
-            <w:rPr>
-              <w:noProof/>
-            </w:rPr>
-            <w:t>(Ghannadpour, 2017)</w:t>
-          </w:r>
-          <w:r>
-            <w:rPr>
-              <w:rtl/>
-            </w:rPr>
-            <w:fldChar w:fldCharType="end"/>
-          </w:r>
-        </w:sdtContent>
-      </w:sdt>
     </w:p>
     <w:p>
       <w:r>
@@ -7743,16 +7519,7 @@
           <w:szCs w:val="24"/>
           <w:rtl/>
         </w:rPr>
-        <w:t xml:space="preserve">ها در اسکله، و میزان </w:t>
-      </w:r>
-      <w:r>
-        <w:rPr>
-          <w:rFonts w:ascii="B Nazanin" w:hAnsi="B Nazanin" w:hint="cs"/>
-          <w:szCs w:val="24"/>
-          <w:rtl/>
-        </w:rPr>
-        <w:lastRenderedPageBreak/>
-        <w:t>تاخیر در انجام وظیفه. برای حل مدل، در این تحقیق ابتدا پیشرفت</w:t>
+        <w:t>ها در اسکله، و میزان تاخیر در انجام وظیفه. برای حل مدل، در این تحقیق ابتدا پیشرفت</w:t>
       </w:r>
       <w:r>
         <w:rPr>
@@ -7827,7 +7594,16 @@
           <w:szCs w:val="24"/>
           <w:rtl/>
         </w:rPr>
-        <w:t xml:space="preserve"> برای مسائل پویا، در پژوهش یک الگوریتم ناقص به نام جستجوی حریصانه</w:t>
+        <w:t xml:space="preserve"> برای مسائل پویا، در </w:t>
+      </w:r>
+      <w:r>
+        <w:rPr>
+          <w:rFonts w:ascii="B Nazanin" w:hAnsi="B Nazanin" w:hint="cs"/>
+          <w:szCs w:val="24"/>
+          <w:rtl/>
+        </w:rPr>
+        <w:lastRenderedPageBreak/>
+        <w:t>پژوهش یک الگوریتم ناقص به نام جستجوی حریصانه</w:t>
       </w:r>
       <w:r>
         <w:rPr>
@@ -8768,7 +8544,21 @@
           <w:rFonts w:hint="cs"/>
           <w:rtl/>
         </w:rPr>
-        <w:t>درصد فاصله</w:t>
+        <w:t>میزان</w:t>
+      </w:r>
+      <w:r>
+        <w:rPr>
+          <w:rFonts w:hint="cs"/>
+          <w:rtl/>
+        </w:rPr>
+        <w:t xml:space="preserve"> </w:t>
+      </w:r>
+      <w:r>
+        <w:rPr>
+          <w:rFonts w:hint="cs"/>
+          <w:rtl/>
+        </w:rPr>
+        <w:t>انحراف</w:t>
       </w:r>
       <w:r>
         <w:rPr>
@@ -9103,7 +8893,56 @@
           <w:rFonts w:hint="cs"/>
           <w:rtl/>
         </w:rPr>
-        <w:t xml:space="preserve">ها </w:t>
+        <w:t xml:space="preserve">ها توسعه یافت و سپس </w:t>
+      </w:r>
+      <w:r>
+        <w:rPr>
+          <w:rFonts w:hint="cs"/>
+          <w:rtl/>
+        </w:rPr>
+        <w:t>جهت حل، یک الگوریتم یادگیری تقویتی چند عاملی براساس یک سیاست معین گرادیانی</w:t>
+      </w:r>
+      <w:r>
+        <w:rPr>
+          <w:rFonts w:hint="cs"/>
+          <w:rtl/>
+        </w:rPr>
+        <w:t xml:space="preserve"> چند عاملی عمیق </w:t>
+      </w:r>
+      <w:r>
+        <w:rPr>
+          <w:rFonts w:hint="cs"/>
+          <w:rtl/>
+        </w:rPr>
+        <w:t>(</w:t>
+      </w:r>
+      <w:r>
+        <w:t>MADDPG</w:t>
+      </w:r>
+      <w:r>
+        <w:rPr>
+          <w:rStyle w:val="FootnoteReference"/>
+          <w:rFonts w:hint="cs"/>
+          <w:rtl/>
+        </w:rPr>
+        <w:footnoteReference w:id="22"/>
+      </w:r>
+      <w:r>
+        <w:rPr>
+          <w:rFonts w:hint="cs"/>
+          <w:rtl/>
+        </w:rPr>
+        <w:t xml:space="preserve">) مطرح شد. نتایج این گزارش با دو رویکرد مطرح شده در نرم افزار </w:t>
+      </w:r>
+      <w:r>
+        <w:t>ILOG CPLEX</w:t>
+      </w:r>
+      <w:r>
+        <w:rPr>
+          <w:rFonts w:hint="cs"/>
+          <w:rtl/>
+        </w:rPr>
+        <w:t xml:space="preserve"> و </w:t>
       </w:r>
       <w:r>
         <w:rPr>
@@ -9111,56 +8950,7 @@
           <w:rtl/>
         </w:rPr>
         <w:lastRenderedPageBreak/>
-        <w:t xml:space="preserve">توسعه یافت و سپس </w:t>
-      </w:r>
-      <w:r>
-        <w:rPr>
-          <w:rFonts w:hint="cs"/>
-          <w:rtl/>
-        </w:rPr>
-        <w:t>جهت حل، یک الگوریتم یادگیری تقویتی چند عاملی براساس یک سیاست معین گرادیانی</w:t>
-      </w:r>
-      <w:r>
-        <w:rPr>
-          <w:rFonts w:hint="cs"/>
-          <w:rtl/>
-        </w:rPr>
-        <w:t xml:space="preserve"> چند عاملی عمیق </w:t>
-      </w:r>
-      <w:r>
-        <w:rPr>
-          <w:rFonts w:hint="cs"/>
-          <w:rtl/>
-        </w:rPr>
-        <w:t>(</w:t>
-      </w:r>
-      <w:r>
-        <w:t>MADDPG</w:t>
-      </w:r>
-      <w:r>
-        <w:rPr>
-          <w:rStyle w:val="FootnoteReference"/>
-          <w:rFonts w:hint="cs"/>
-          <w:rtl/>
-        </w:rPr>
-        <w:footnoteReference w:id="22"/>
-      </w:r>
-      <w:r>
-        <w:rPr>
-          <w:rFonts w:hint="cs"/>
-          <w:rtl/>
-        </w:rPr>
-        <w:t xml:space="preserve">) مطرح شد. نتایج این گزارش با دو رویکرد مطرح شده در نرم افزار </w:t>
-      </w:r>
-      <w:r>
-        <w:t>ILOG CPLEX</w:t>
-      </w:r>
-      <w:r>
-        <w:rPr>
-          <w:rFonts w:hint="cs"/>
-          <w:rtl/>
-        </w:rPr>
-        <w:t xml:space="preserve"> و الگوریتم</w:t>
+        <w:t>الگوریتم</w:t>
       </w:r>
       <w:r>
         <w:rPr>
@@ -10623,7 +10413,6 @@
           <w:szCs w:val="40"/>
           <w:rtl/>
         </w:rPr>
-        <w:lastRenderedPageBreak/>
         <w:t>*</w:t>
       </w:r>
       <w:r>
@@ -10813,7 +10602,15 @@
           <w:rFonts w:hint="cs"/>
           <w:rtl/>
         </w:rPr>
-        <w:t>ها شده است. در این پژوهش از تعدادی پردازنده (</w:t>
+        <w:t xml:space="preserve">ها شده است. </w:t>
+      </w:r>
+      <w:r>
+        <w:rPr>
+          <w:rFonts w:hint="cs"/>
+          <w:rtl/>
+        </w:rPr>
+        <w:lastRenderedPageBreak/>
+        <w:t>در این پژوهش از تعدادی پردازنده (</w:t>
       </w:r>
       <w:r>
         <w:rPr>
@@ -12371,7 +12168,6 @@
           <w:bCs/>
           <w:rtl/>
         </w:rPr>
-        <w:lastRenderedPageBreak/>
         <w:t>مشاهده-</w:t>
       </w:r>
       <w:r>
@@ -12454,7 +12250,21 @@
           <w:rFonts w:hint="cs"/>
           <w:rtl/>
         </w:rPr>
-        <w:t xml:space="preserve"> تا به امروز، بزرگترین مسئله توسط </w:t>
+        <w:t xml:space="preserve"> بزرگترین مسئله </w:t>
+      </w:r>
+      <w:r>
+        <w:rPr>
+          <w:rFonts w:hint="cs"/>
+          <w:rtl/>
+        </w:rPr>
+        <w:t xml:space="preserve">با بیشترین ابعاد </w:t>
+      </w:r>
+      <w:r>
+        <w:rPr>
+          <w:rFonts w:hint="cs"/>
+          <w:rtl/>
+        </w:rPr>
+        <w:t xml:space="preserve">توسط </w:t>
       </w:r>
       <w:sdt>
         <w:sdtPr>
@@ -12538,6 +12348,7 @@
           <w:bCs/>
           <w:rtl/>
         </w:rPr>
+        <w:lastRenderedPageBreak/>
         <w:t>مشاهده-</w:t>
       </w:r>
       <w:r>
@@ -13571,10 +13382,17 @@
       <w:r>
         <w:rPr>
           <w:rFonts w:hint="cs"/>
-          <w:color w:val="00B050"/>
-          <w:rtl/>
-        </w:rPr>
-        <w:t xml:space="preserve">خطوط عبوری </w:t>
+          <w:color w:val="0D0D0D" w:themeColor="text1" w:themeTint="F2"/>
+          <w:rtl/>
+        </w:rPr>
+        <w:t>خطوط عبوری</w:t>
+      </w:r>
+      <w:r>
+        <w:rPr>
+          <w:rFonts w:hint="cs"/>
+          <w:rtl/>
+        </w:rPr>
+        <w:t xml:space="preserve"> </w:t>
       </w:r>
       <w:r>
         <w:rPr>
@@ -13809,350 +13627,12 @@
         <w:t>ای، تامین نمایند. در این پنجره زمانی، همچنین محدودیتی اضافی روی زمان تقاضای سرویس نیز وجود دارد.</w:t>
       </w:r>
     </w:p>
-    <w:p/>
     <w:p>
       <w:pPr>
-        <w:pStyle w:val="Heading1"/>
-        <w:rPr>
-          <w:rtl/>
-        </w:rPr>
-      </w:pPr>
-      <w:r>
-        <w:rPr>
-          <w:rFonts w:hint="cs"/>
-          <w:rtl/>
-        </w:rPr>
-        <w:t>۵. جمع بندی</w:t>
-      </w:r>
-    </w:p>
-    <w:p>
-      <w:pPr>
-        <w:rPr>
-          <w:rFonts w:hint="cs"/>
-          <w:rtl/>
-        </w:rPr>
-      </w:pPr>
-      <w:r>
-        <w:rPr>
-          <w:rFonts w:hint="cs"/>
-          <w:rtl/>
-        </w:rPr>
-        <w:t>امروزه، دو بازوی اصلی صنعت کشتیرانی و صنعت تولیدات باید به روزرسانی و هوشمند شوند. زیرساخت این صنایع دارای تکنولوژی</w:t>
-      </w:r>
-      <w:r>
-        <w:rPr>
-          <w:rFonts w:hint="cs"/>
-          <w:rtl/>
-        </w:rPr>
-        <w:softHyphen/>
-        <w:t xml:space="preserve">های جدید هوشمند خودرو های </w:t>
-      </w:r>
-      <w:r>
-        <w:rPr>
-          <w:rFonts w:hint="cs"/>
-          <w:szCs w:val="28"/>
-        </w:rPr>
-        <w:t>AGV</w:t>
-      </w:r>
-      <w:r>
-        <w:rPr>
-          <w:rFonts w:hint="cs"/>
-          <w:rtl/>
-        </w:rPr>
-        <w:t xml:space="preserve"> است. در این پژوهش به مرور استفاده از </w:t>
-      </w:r>
-      <w:r>
-        <w:rPr>
-          <w:rFonts w:hint="cs"/>
-          <w:szCs w:val="28"/>
-        </w:rPr>
-        <w:t>AGV</w:t>
-      </w:r>
-      <w:r>
-        <w:rPr>
-          <w:rFonts w:hint="cs"/>
-          <w:rtl/>
-        </w:rPr>
-        <w:t>ها در اتوماسیون بنادر و سیستم</w:t>
-      </w:r>
-      <w:r>
-        <w:rPr>
-          <w:rFonts w:hint="cs"/>
-          <w:rtl/>
-        </w:rPr>
-        <w:softHyphen/>
-        <w:t>های تولیدی پرداخته شد. در این مقاله</w:t>
-      </w:r>
-      <w:r>
-        <w:rPr>
-          <w:rFonts w:hint="cs"/>
-          <w:rtl/>
-        </w:rPr>
-        <w:softHyphen/>
-        <w:t>ی مروری، مسائل مدل</w:t>
-      </w:r>
-      <w:r>
-        <w:rPr>
-          <w:rFonts w:hint="cs"/>
-          <w:rtl/>
-        </w:rPr>
-        <w:softHyphen/>
-        <w:t>سازی و راه</w:t>
-      </w:r>
-      <w:r>
-        <w:rPr>
-          <w:rFonts w:hint="cs"/>
-          <w:rtl/>
-        </w:rPr>
-        <w:softHyphen/>
-        <w:t>حل</w:t>
-      </w:r>
-      <w:r>
-        <w:rPr>
-          <w:rFonts w:hint="cs"/>
-          <w:rtl/>
-        </w:rPr>
-        <w:softHyphen/>
-        <w:t xml:space="preserve">هایشان مورد بررسی قرار گرفت. امروزه این خودروهای </w:t>
-      </w:r>
-      <w:r>
-        <w:rPr>
-          <w:rFonts w:hint="cs"/>
-          <w:szCs w:val="28"/>
-        </w:rPr>
-        <w:t>AGV</w:t>
-      </w:r>
-      <w:r>
-        <w:rPr>
-          <w:rFonts w:hint="cs"/>
-          <w:rtl/>
-        </w:rPr>
-        <w:t xml:space="preserve"> ، بدون راننده هستند. </w:t>
-      </w:r>
-      <w:sdt>
-        <w:sdtPr>
-          <w:rPr>
-            <w:rFonts w:hint="cs"/>
-            <w:rtl/>
-          </w:rPr>
-          <w:id w:val="-721294060"/>
-          <w:citation/>
-        </w:sdtPr>
-        <w:sdtContent>
-          <w:r>
-            <w:rPr>
-              <w:rtl/>
-            </w:rPr>
-            <w:fldChar w:fldCharType="begin"/>
-          </w:r>
-          <w:r>
-            <w:rPr>
-              <w:rtl/>
-            </w:rPr>
-            <w:instrText xml:space="preserve"> </w:instrText>
-          </w:r>
-          <w:r>
-            <w:instrText>CITATION</w:instrText>
-          </w:r>
-          <w:r>
-            <w:rPr>
-              <w:rtl/>
-            </w:rPr>
-            <w:instrText xml:space="preserve"> </w:instrText>
-          </w:r>
-          <w:r>
-            <w:instrText>DeR20 \l 1065</w:instrText>
-          </w:r>
-          <w:r>
-            <w:rPr>
-              <w:rtl/>
-            </w:rPr>
-            <w:instrText xml:space="preserve"> </w:instrText>
-          </w:r>
-          <w:r>
-            <w:rPr>
-              <w:rtl/>
-            </w:rPr>
-            <w:fldChar w:fldCharType="separate"/>
-          </w:r>
-          <w:r>
-            <w:rPr>
-              <w:noProof/>
-              <w:rtl/>
-            </w:rPr>
-            <w:t>(</w:t>
-          </w:r>
-          <w:r>
-            <w:rPr>
-              <w:noProof/>
-            </w:rPr>
-            <w:t>De. Ryck, 2020</w:t>
-          </w:r>
-          <w:r>
-            <w:rPr>
-              <w:noProof/>
-              <w:rtl/>
-            </w:rPr>
-            <w:t>)</w:t>
-          </w:r>
-          <w:r>
-            <w:rPr>
-              <w:rtl/>
-            </w:rPr>
-            <w:fldChar w:fldCharType="end"/>
-          </w:r>
-        </w:sdtContent>
-      </w:sdt>
-      <w:r>
-        <w:rPr>
-          <w:rFonts w:hint="cs"/>
-          <w:rtl/>
-        </w:rPr>
-        <w:t xml:space="preserve"> این مقاله، نشان می</w:t>
-      </w:r>
-      <w:r>
-        <w:rPr>
-          <w:rFonts w:hint="cs"/>
-          <w:rtl/>
-        </w:rPr>
-        <w:softHyphen/>
-        <w:t>دهد که سیستم</w:t>
-      </w:r>
-      <w:r>
-        <w:rPr>
-          <w:rFonts w:hint="cs"/>
-          <w:rtl/>
-        </w:rPr>
-        <w:softHyphen/>
-        <w:t xml:space="preserve">های </w:t>
-      </w:r>
-      <w:r>
-        <w:rPr>
-          <w:rFonts w:hint="cs"/>
-          <w:szCs w:val="28"/>
-        </w:rPr>
-        <w:t>AGV</w:t>
-      </w:r>
-      <w:r>
-        <w:rPr>
-          <w:rFonts w:hint="cs"/>
-          <w:rtl/>
-        </w:rPr>
-        <w:t xml:space="preserve"> یک موضوع جدید برای پژوهش در حوزه</w:t>
-      </w:r>
-      <w:r>
-        <w:rPr>
-          <w:rFonts w:hint="cs"/>
-          <w:rtl/>
-        </w:rPr>
-        <w:softHyphen/>
-        <w:t>ی اتوماسیون بنادر و سیستم</w:t>
-      </w:r>
-      <w:r>
-        <w:rPr>
-          <w:rFonts w:hint="cs"/>
-          <w:rtl/>
-        </w:rPr>
-        <w:softHyphen/>
-        <w:t>های تولیدی می</w:t>
-      </w:r>
-      <w:r>
-        <w:rPr>
-          <w:rFonts w:hint="cs"/>
-          <w:rtl/>
-        </w:rPr>
-        <w:softHyphen/>
-        <w:t>باشد. همچنین، تحقیقات آینده باید پاسخگوی چالش</w:t>
-      </w:r>
-      <w:r>
-        <w:rPr>
-          <w:rFonts w:hint="cs"/>
-          <w:rtl/>
-        </w:rPr>
-        <w:softHyphen/>
-        <w:t>های آتی باشند و برای چینش</w:t>
-      </w:r>
-      <w:r>
-        <w:rPr>
-          <w:rFonts w:hint="cs"/>
-          <w:rtl/>
-        </w:rPr>
-        <w:softHyphen/>
-        <w:t>های مختلف مسیر الگوریتم</w:t>
-      </w:r>
-      <w:r>
-        <w:rPr>
-          <w:rFonts w:hint="cs"/>
-          <w:rtl/>
-        </w:rPr>
-        <w:softHyphen/>
-        <w:t>های بهینه توسعه داده شوند. بی</w:t>
-      </w:r>
-      <w:r>
-        <w:rPr>
-          <w:rFonts w:hint="cs"/>
-          <w:rtl/>
-        </w:rPr>
-        <w:softHyphen/>
-        <w:t>شک، تولیدات در هر دو صنایع، کشتیرانی و تولیدات، تحت تاٍثیر سه عامل می باشند: کیفیت خدمت</w:t>
-      </w:r>
-      <w:r>
-        <w:rPr>
-          <w:rFonts w:hint="cs"/>
-          <w:rtl/>
-        </w:rPr>
-        <w:softHyphen/>
-        <w:t>رسانی، سرعت خدمت</w:t>
-      </w:r>
-      <w:r>
-        <w:rPr>
-          <w:rFonts w:hint="cs"/>
-          <w:rtl/>
-        </w:rPr>
-        <w:softHyphen/>
-        <w:t>رسانی و مجموع کل هزینه</w:t>
-      </w:r>
-      <w:r>
-        <w:rPr>
-          <w:rFonts w:hint="cs"/>
-          <w:rtl/>
-        </w:rPr>
-        <w:softHyphen/>
-        <w:t>ها. این عوامل نقش مهمی در رقابت کسب</w:t>
-      </w:r>
-      <w:r>
-        <w:rPr>
-          <w:rFonts w:hint="cs"/>
-          <w:rtl/>
-        </w:rPr>
-        <w:softHyphen/>
-        <w:t>و کارهای امروز، ایفا می کنند</w:t>
-      </w:r>
-    </w:p>
-    <w:p>
-      <w:pPr>
-        <w:rPr>
-          <w:rtl/>
-        </w:rPr>
-      </w:pPr>
-    </w:p>
-    <w:p>
-      <w:pPr>
-        <w:rPr>
-          <w:rFonts w:hint="cs"/>
-          <w:rtl/>
-        </w:rPr>
-        <w:sectPr>
-          <w:footnotePr>
-            <w:numRestart w:val="eachPage"/>
-          </w:footnotePr>
-          <w:type w:val="continuous"/>
-          <w:pgSz w:w="12240" w:h="15840"/>
-          <w:pgMar w:top="1440" w:right="1440" w:bottom="1440" w:left="1440" w:header="720" w:footer="720" w:gutter="0"/>
-          <w:cols w:space="720"/>
-          <w:bidi/>
-          <w:docGrid w:linePitch="360"/>
-        </w:sectPr>
+        <w:rPr>
+          <w:bCs/>
+          <w:rtl/>
+        </w:rPr>
       </w:pPr>
     </w:p>
     <w:p>
@@ -14224,6 +13704,7 @@
                 <w:szCs w:val="20"/>
                 <w:rtl/>
               </w:rPr>
+              <w:lastRenderedPageBreak/>
               <w:t>مرجع</w:t>
             </w:r>
           </w:p>
@@ -15254,112 +14735,132 @@
     </w:tbl>
     <w:p>
       <w:pPr>
+        <w:pStyle w:val="Caption"/>
         <w:jc w:val="center"/>
         <w:rPr>
-          <w:i/>
-          <w:iCs/>
-        </w:rPr>
-      </w:pPr>
-      <w:r>
-        <w:rPr>
-          <w:rFonts w:hint="cs"/>
+          <w:b/>
+          <w:bCs/>
+          <w:i w:val="0"/>
+          <w:iCs w:val="0"/>
+          <w:color w:val="0D0D0D" w:themeColor="text1" w:themeTint="F2"/>
+        </w:rPr>
+      </w:pPr>
+      <w:r>
+        <w:rPr>
+          <w:b/>
+          <w:bCs/>
+          <w:i w:val="0"/>
+          <w:iCs w:val="0"/>
+          <w:color w:val="0D0D0D" w:themeColor="text1" w:themeTint="F2"/>
           <w:rtl/>
         </w:rPr>
         <w:t xml:space="preserve">جدول </w:t>
       </w:r>
       <w:r>
         <w:rPr>
-          <w:i/>
-          <w:iCs/>
-          <w:rtl/>
+          <w:b/>
+          <w:bCs/>
+          <w:i w:val="0"/>
+          <w:iCs w:val="0"/>
+          <w:color w:val="0D0D0D" w:themeColor="text1" w:themeTint="F2"/>
         </w:rPr>
         <w:fldChar w:fldCharType="begin"/>
       </w:r>
       <w:r>
         <w:rPr>
-          <w:rtl/>
-        </w:rPr>
-        <w:instrText xml:space="preserve"> </w:instrText>
-      </w:r>
-      <w:r>
-        <w:rPr>
-          <w:rFonts w:hint="cs"/>
-        </w:rPr>
-        <w:instrText>SEQ</w:instrText>
-      </w:r>
-      <w:r>
-        <w:rPr>
-          <w:rFonts w:hint="cs"/>
-          <w:rtl/>
-        </w:rPr>
-        <w:instrText xml:space="preserve"> جدول \* </w:instrText>
-      </w:r>
-      <w:r>
-        <w:rPr>
-          <w:rFonts w:hint="cs"/>
-        </w:rPr>
-        <w:instrText>ARABIC</w:instrText>
-      </w:r>
-      <w:r>
-        <w:rPr>
-          <w:rtl/>
-        </w:rPr>
-        <w:instrText xml:space="preserve"> </w:instrText>
-      </w:r>
-      <w:r>
-        <w:rPr>
-          <w:i/>
-          <w:iCs/>
-          <w:rtl/>
+          <w:b/>
+          <w:bCs/>
+          <w:i w:val="0"/>
+          <w:iCs w:val="0"/>
+          <w:color w:val="0D0D0D" w:themeColor="text1" w:themeTint="F2"/>
+        </w:rPr>
+        <w:instrText xml:space="preserve"> SEQ </w:instrText>
+      </w:r>
+      <w:r>
+        <w:rPr>
+          <w:b/>
+          <w:bCs/>
+          <w:i w:val="0"/>
+          <w:iCs w:val="0"/>
+          <w:color w:val="0D0D0D" w:themeColor="text1" w:themeTint="F2"/>
+          <w:rtl/>
+        </w:rPr>
+        <w:instrText>جدول</w:instrText>
+      </w:r>
+      <w:r>
+        <w:rPr>
+          <w:b/>
+          <w:bCs/>
+          <w:i w:val="0"/>
+          <w:iCs w:val="0"/>
+          <w:color w:val="0D0D0D" w:themeColor="text1" w:themeTint="F2"/>
+        </w:rPr>
+        <w:instrText xml:space="preserve"> \* ARABIC </w:instrText>
+      </w:r>
+      <w:r>
+        <w:rPr>
+          <w:b/>
+          <w:bCs/>
+          <w:i w:val="0"/>
+          <w:iCs w:val="0"/>
+          <w:color w:val="0D0D0D" w:themeColor="text1" w:themeTint="F2"/>
         </w:rPr>
         <w:fldChar w:fldCharType="separate"/>
       </w:r>
       <w:r>
         <w:rPr>
+          <w:b/>
+          <w:bCs/>
+          <w:i w:val="0"/>
+          <w:iCs w:val="0"/>
           <w:noProof/>
-          <w:rtl/>
+          <w:color w:val="0D0D0D" w:themeColor="text1" w:themeTint="F2"/>
         </w:rPr>
         <w:t>1</w:t>
       </w:r>
       <w:r>
         <w:rPr>
-          <w:i/>
-          <w:iCs/>
-          <w:rtl/>
+          <w:b/>
+          <w:bCs/>
+          <w:i w:val="0"/>
+          <w:iCs w:val="0"/>
+          <w:color w:val="0D0D0D" w:themeColor="text1" w:themeTint="F2"/>
         </w:rPr>
         <w:fldChar w:fldCharType="end"/>
       </w:r>
       <w:r>
         <w:rPr>
           <w:rFonts w:hint="cs"/>
-          <w:rtl/>
-        </w:rPr>
-        <w:t xml:space="preserve"> </w:t>
-      </w:r>
-      <w:r>
-        <w:rPr>
-          <w:rFonts w:hint="cs"/>
-          <w:rtl/>
-        </w:rPr>
-        <w:t xml:space="preserve">- </w:t>
-      </w:r>
-      <w:r>
-        <w:rPr>
-          <w:rFonts w:hint="cs"/>
-          <w:rtl/>
-        </w:rPr>
-        <w:t xml:space="preserve">پژوهش های اصلی انجام شده در ارتباط با استفاده از </w:t>
-      </w:r>
-      <w:r>
-        <w:rPr>
-          <w:rFonts w:hint="cs"/>
-          <w:szCs w:val="28"/>
+          <w:b/>
+          <w:bCs/>
+          <w:i w:val="0"/>
+          <w:iCs w:val="0"/>
+          <w:color w:val="0D0D0D" w:themeColor="text1" w:themeTint="F2"/>
+          <w:rtl/>
+        </w:rPr>
+        <w:t xml:space="preserve"> - پژوهش های اصلی انجام شده در ارتباط با استفاده از </w:t>
+      </w:r>
+      <w:r>
+        <w:rPr>
+          <w:rFonts w:asciiTheme="majorBidi" w:hAnsiTheme="majorBidi" w:cstheme="majorBidi"/>
+          <w:b/>
+          <w:bCs/>
+          <w:i w:val="0"/>
+          <w:iCs w:val="0"/>
+          <w:color w:val="0D0D0D" w:themeColor="text1" w:themeTint="F2"/>
+          <w:sz w:val="16"/>
+          <w:szCs w:val="24"/>
         </w:rPr>
         <w:t>AGV</w:t>
       </w:r>
       <w:r>
         <w:rPr>
           <w:rFonts w:hint="cs"/>
+          <w:b/>
+          <w:bCs/>
+          <w:i w:val="0"/>
+          <w:iCs w:val="0"/>
+          <w:color w:val="0D0D0D" w:themeColor="text1" w:themeTint="F2"/>
           <w:rtl/>
         </w:rPr>
         <w:t>ها در پایانه های</w:t>
@@ -15367,38 +14868,391 @@
     </w:p>
     <w:p>
       <w:pPr>
-        <w:sectPr>
-          <w:footnotePr>
-            <w:numRestart w:val="eachPage"/>
-          </w:footnotePr>
-          <w:pgSz w:w="12240" w:h="15840"/>
-          <w:pgMar w:top="850" w:right="576" w:bottom="850" w:left="850" w:header="720" w:footer="720" w:gutter="0"/>
-          <w:cols w:space="720"/>
-          <w:bidi/>
-          <w:docGrid w:linePitch="360"/>
-        </w:sectPr>
+        <w:rPr>
+          <w:rtl/>
+        </w:rPr>
       </w:pPr>
     </w:p>
     <w:p>
       <w:pPr>
-        <w:rPr>
-          <w:i/>
-          <w:iCs/>
-        </w:rPr>
-      </w:pPr>
-      <w:r>
-        <w:rPr>
-          <w:rtl/>
-        </w:rPr>
-        <w:lastRenderedPageBreak/>
-        <w:tab/>
+        <w:pStyle w:val="Caption"/>
+        <w:keepNext/>
+        <w:jc w:val="center"/>
+        <w:rPr>
+          <w:b/>
+          <w:bCs/>
+          <w:i w:val="0"/>
+          <w:iCs w:val="0"/>
+          <w:color w:val="0D0D0D" w:themeColor="text1" w:themeTint="F2"/>
+        </w:rPr>
+      </w:pPr>
+      <w:r>
+        <w:rPr>
+          <w:b/>
+          <w:bCs/>
+          <w:i w:val="0"/>
+          <w:iCs w:val="0"/>
+          <w:color w:val="0D0D0D" w:themeColor="text1" w:themeTint="F2"/>
+          <w:rtl/>
+        </w:rPr>
+        <w:t xml:space="preserve">جدول </w:t>
+      </w:r>
+      <w:r>
+        <w:rPr>
+          <w:b/>
+          <w:bCs/>
+          <w:i w:val="0"/>
+          <w:iCs w:val="0"/>
+          <w:color w:val="0D0D0D" w:themeColor="text1" w:themeTint="F2"/>
+          <w:rtl/>
+        </w:rPr>
+        <w:fldChar w:fldCharType="begin"/>
+      </w:r>
+      <w:r>
+        <w:rPr>
+          <w:b/>
+          <w:bCs/>
+          <w:i w:val="0"/>
+          <w:iCs w:val="0"/>
+          <w:color w:val="0D0D0D" w:themeColor="text1" w:themeTint="F2"/>
+          <w:rtl/>
+        </w:rPr>
+        <w:instrText xml:space="preserve"> </w:instrText>
+      </w:r>
+      <w:r>
+        <w:rPr>
+          <w:b/>
+          <w:bCs/>
+          <w:i w:val="0"/>
+          <w:iCs w:val="0"/>
+          <w:color w:val="0D0D0D" w:themeColor="text1" w:themeTint="F2"/>
+        </w:rPr>
+        <w:instrText>SEQ</w:instrText>
+      </w:r>
+      <w:r>
+        <w:rPr>
+          <w:b/>
+          <w:bCs/>
+          <w:i w:val="0"/>
+          <w:iCs w:val="0"/>
+          <w:color w:val="0D0D0D" w:themeColor="text1" w:themeTint="F2"/>
+          <w:rtl/>
+        </w:rPr>
+        <w:instrText xml:space="preserve"> جدول \* </w:instrText>
+      </w:r>
+      <w:r>
+        <w:rPr>
+          <w:b/>
+          <w:bCs/>
+          <w:i w:val="0"/>
+          <w:iCs w:val="0"/>
+          <w:color w:val="0D0D0D" w:themeColor="text1" w:themeTint="F2"/>
+        </w:rPr>
+        <w:instrText>ARABIC</w:instrText>
+      </w:r>
+      <w:r>
+        <w:rPr>
+          <w:b/>
+          <w:bCs/>
+          <w:i w:val="0"/>
+          <w:iCs w:val="0"/>
+          <w:color w:val="0D0D0D" w:themeColor="text1" w:themeTint="F2"/>
+          <w:rtl/>
+        </w:rPr>
+        <w:instrText xml:space="preserve"> </w:instrText>
+      </w:r>
+      <w:r>
+        <w:rPr>
+          <w:b/>
+          <w:bCs/>
+          <w:i w:val="0"/>
+          <w:iCs w:val="0"/>
+          <w:color w:val="0D0D0D" w:themeColor="text1" w:themeTint="F2"/>
+          <w:rtl/>
+        </w:rPr>
+        <w:fldChar w:fldCharType="separate"/>
+      </w:r>
+      <w:r>
+        <w:rPr>
+          <w:b/>
+          <w:bCs/>
+          <w:i w:val="0"/>
+          <w:iCs w:val="0"/>
+          <w:noProof/>
+          <w:color w:val="0D0D0D" w:themeColor="text1" w:themeTint="F2"/>
+          <w:rtl/>
+        </w:rPr>
+        <w:t>2</w:t>
+      </w:r>
+      <w:r>
+        <w:rPr>
+          <w:b/>
+          <w:bCs/>
+          <w:i w:val="0"/>
+          <w:iCs w:val="0"/>
+          <w:color w:val="0D0D0D" w:themeColor="text1" w:themeTint="F2"/>
+          <w:rtl/>
+        </w:rPr>
+        <w:fldChar w:fldCharType="end"/>
+      </w:r>
+      <w:r>
+        <w:rPr>
+          <w:rFonts w:hint="cs"/>
+          <w:b/>
+          <w:bCs/>
+          <w:i w:val="0"/>
+          <w:iCs w:val="0"/>
+          <w:noProof/>
+          <w:color w:val="0D0D0D" w:themeColor="text1" w:themeTint="F2"/>
+          <w:rtl/>
+        </w:rPr>
+        <w:t xml:space="preserve">- </w:t>
+      </w:r>
+      <w:r>
+        <w:rPr>
+          <w:b/>
+          <w:bCs/>
+          <w:i w:val="0"/>
+          <w:iCs w:val="0"/>
+          <w:noProof/>
+          <w:color w:val="0D0D0D" w:themeColor="text1" w:themeTint="F2"/>
+          <w:rtl/>
+        </w:rPr>
+        <w:t>تحق</w:t>
+      </w:r>
+      <w:r>
+        <w:rPr>
+          <w:rFonts w:hint="cs"/>
+          <w:b/>
+          <w:bCs/>
+          <w:i w:val="0"/>
+          <w:iCs w:val="0"/>
+          <w:noProof/>
+          <w:color w:val="0D0D0D" w:themeColor="text1" w:themeTint="F2"/>
+          <w:rtl/>
+        </w:rPr>
+        <w:t>ی</w:t>
+      </w:r>
+      <w:r>
+        <w:rPr>
+          <w:rFonts w:hint="eastAsia"/>
+          <w:b/>
+          <w:bCs/>
+          <w:i w:val="0"/>
+          <w:iCs w:val="0"/>
+          <w:noProof/>
+          <w:color w:val="0D0D0D" w:themeColor="text1" w:themeTint="F2"/>
+          <w:rtl/>
+        </w:rPr>
+        <w:t>قات</w:t>
+      </w:r>
+      <w:r>
+        <w:rPr>
+          <w:b/>
+          <w:bCs/>
+          <w:i w:val="0"/>
+          <w:iCs w:val="0"/>
+          <w:noProof/>
+          <w:color w:val="0D0D0D" w:themeColor="text1" w:themeTint="F2"/>
+          <w:rtl/>
+        </w:rPr>
+        <w:t xml:space="preserve"> اصل</w:t>
+      </w:r>
+      <w:r>
+        <w:rPr>
+          <w:rFonts w:hint="cs"/>
+          <w:b/>
+          <w:bCs/>
+          <w:i w:val="0"/>
+          <w:iCs w:val="0"/>
+          <w:noProof/>
+          <w:color w:val="0D0D0D" w:themeColor="text1" w:themeTint="F2"/>
+          <w:rtl/>
+        </w:rPr>
+        <w:t>ی</w:t>
+      </w:r>
+      <w:r>
+        <w:rPr>
+          <w:b/>
+          <w:bCs/>
+          <w:i w:val="0"/>
+          <w:iCs w:val="0"/>
+          <w:noProof/>
+          <w:color w:val="0D0D0D" w:themeColor="text1" w:themeTint="F2"/>
+          <w:rtl/>
+        </w:rPr>
+        <w:t xml:space="preserve"> انجام شده در حوزه </w:t>
+      </w:r>
+      <w:r>
+        <w:rPr>
+          <w:rFonts w:hint="cs"/>
+          <w:b/>
+          <w:bCs/>
+          <w:i w:val="0"/>
+          <w:iCs w:val="0"/>
+          <w:noProof/>
+          <w:color w:val="0D0D0D" w:themeColor="text1" w:themeTint="F2"/>
+          <w:rtl/>
+        </w:rPr>
+        <w:t>ی</w:t>
+      </w:r>
+      <w:r>
+        <w:rPr>
+          <w:b/>
+          <w:bCs/>
+          <w:i w:val="0"/>
+          <w:iCs w:val="0"/>
+          <w:noProof/>
+          <w:color w:val="0D0D0D" w:themeColor="text1" w:themeTint="F2"/>
+          <w:rtl/>
+        </w:rPr>
+        <w:t xml:space="preserve"> استفاده از </w:t>
+      </w:r>
+      <w:r>
+        <w:rPr>
+          <w:rFonts w:asciiTheme="majorBidi" w:hAnsiTheme="majorBidi" w:cstheme="majorBidi"/>
+          <w:b/>
+          <w:bCs/>
+          <w:i w:val="0"/>
+          <w:iCs w:val="0"/>
+          <w:noProof/>
+          <w:color w:val="0D0D0D" w:themeColor="text1" w:themeTint="F2"/>
+          <w:sz w:val="16"/>
+          <w:szCs w:val="16"/>
+        </w:rPr>
+        <w:t>AGV</w:t>
+      </w:r>
+      <w:r>
+        <w:rPr>
+          <w:b/>
+          <w:bCs/>
+          <w:i w:val="0"/>
+          <w:iCs w:val="0"/>
+          <w:noProof/>
+          <w:color w:val="0D0D0D" w:themeColor="text1" w:themeTint="F2"/>
+          <w:rtl/>
+        </w:rPr>
+        <w:t xml:space="preserve"> ها در س</w:t>
+      </w:r>
+      <w:r>
+        <w:rPr>
+          <w:rFonts w:hint="cs"/>
+          <w:b/>
+          <w:bCs/>
+          <w:i w:val="0"/>
+          <w:iCs w:val="0"/>
+          <w:noProof/>
+          <w:color w:val="0D0D0D" w:themeColor="text1" w:themeTint="F2"/>
+          <w:rtl/>
+        </w:rPr>
+        <w:t>ی</w:t>
+      </w:r>
+      <w:r>
+        <w:rPr>
+          <w:rFonts w:hint="eastAsia"/>
+          <w:b/>
+          <w:bCs/>
+          <w:i w:val="0"/>
+          <w:iCs w:val="0"/>
+          <w:noProof/>
+          <w:color w:val="0D0D0D" w:themeColor="text1" w:themeTint="F2"/>
+          <w:rtl/>
+        </w:rPr>
+        <w:t>ستم</w:t>
+      </w:r>
+      <w:r>
+        <w:rPr>
+          <w:b/>
+          <w:bCs/>
+          <w:i w:val="0"/>
+          <w:iCs w:val="0"/>
+          <w:noProof/>
+          <w:color w:val="0D0D0D" w:themeColor="text1" w:themeTint="F2"/>
+          <w:rtl/>
+        </w:rPr>
+        <w:t xml:space="preserve"> ها</w:t>
+      </w:r>
+      <w:r>
+        <w:rPr>
+          <w:rFonts w:hint="cs"/>
+          <w:b/>
+          <w:bCs/>
+          <w:i w:val="0"/>
+          <w:iCs w:val="0"/>
+          <w:noProof/>
+          <w:color w:val="0D0D0D" w:themeColor="text1" w:themeTint="F2"/>
+          <w:rtl/>
+        </w:rPr>
+        <w:t>ی</w:t>
+      </w:r>
+      <w:r>
+        <w:rPr>
+          <w:b/>
+          <w:bCs/>
+          <w:i w:val="0"/>
+          <w:iCs w:val="0"/>
+          <w:noProof/>
+          <w:color w:val="0D0D0D" w:themeColor="text1" w:themeTint="F2"/>
+          <w:rtl/>
+        </w:rPr>
+        <w:t xml:space="preserve"> تول</w:t>
+      </w:r>
+      <w:r>
+        <w:rPr>
+          <w:rFonts w:hint="cs"/>
+          <w:b/>
+          <w:bCs/>
+          <w:i w:val="0"/>
+          <w:iCs w:val="0"/>
+          <w:noProof/>
+          <w:color w:val="0D0D0D" w:themeColor="text1" w:themeTint="F2"/>
+          <w:rtl/>
+        </w:rPr>
+        <w:t>ی</w:t>
+      </w:r>
+      <w:r>
+        <w:rPr>
+          <w:rFonts w:hint="eastAsia"/>
+          <w:b/>
+          <w:bCs/>
+          <w:i w:val="0"/>
+          <w:iCs w:val="0"/>
+          <w:noProof/>
+          <w:color w:val="0D0D0D" w:themeColor="text1" w:themeTint="F2"/>
+          <w:rtl/>
+        </w:rPr>
+        <w:t>د</w:t>
+      </w:r>
+      <w:r>
+        <w:rPr>
+          <w:rFonts w:hint="cs"/>
+          <w:b/>
+          <w:bCs/>
+          <w:i w:val="0"/>
+          <w:iCs w:val="0"/>
+          <w:noProof/>
+          <w:color w:val="0D0D0D" w:themeColor="text1" w:themeTint="F2"/>
+          <w:rtl/>
+        </w:rPr>
+        <w:t>ی</w:t>
+      </w:r>
+      <w:r>
+        <w:rPr>
+          <w:b/>
+          <w:bCs/>
+          <w:i w:val="0"/>
+          <w:iCs w:val="0"/>
+          <w:noProof/>
+          <w:color w:val="0D0D0D" w:themeColor="text1" w:themeTint="F2"/>
+          <w:rtl/>
+        </w:rPr>
+        <w:t xml:space="preserve"> منعطف</w:t>
       </w:r>
     </w:p>
     <w:tbl>
       <w:tblPr>
         <w:tblStyle w:val="TableGrid"/>
-        <w:tblpPr w:leftFromText="181" w:rightFromText="181" w:vertAnchor="text" w:horzAnchor="margin" w:tblpXSpec="center" w:tblpY="474"/>
-        <w:tblOverlap w:val="never"/>
+        <w:tblpPr w:leftFromText="180" w:rightFromText="180" w:vertAnchor="text" w:horzAnchor="margin" w:tblpXSpec="center" w:tblpY="137"/>
         <w:bidiVisual/>
         <w:tblW w:w="9637" w:type="dxa"/>
         <w:tblBorders>
@@ -15902,15 +15756,7 @@
                 <w:sz w:val="18"/>
                 <w:szCs w:val="18"/>
               </w:rPr>
-              <w:t xml:space="preserve"> </w:t>
-            </w:r>
-            <w:r>
-              <w:rPr>
-                <w:rFonts w:hint="cs"/>
-                <w:sz w:val="18"/>
-                <w:szCs w:val="18"/>
-              </w:rPr>
-              <w:t>AGV</w:t>
+              <w:t xml:space="preserve"> AGV</w:t>
             </w:r>
             <w:r>
               <w:rPr>
@@ -16429,192 +16275,392 @@
           </w:p>
         </w:tc>
       </w:tr>
+      <w:bookmarkEnd w:id="10"/>
     </w:tbl>
-    <w:bookmarkEnd w:id="10"/>
     <w:p>
       <w:pPr>
-        <w:jc w:val="center"/>
-        <w:rPr>
+        <w:rPr>
+          <w:rtl/>
+        </w:rPr>
+      </w:pPr>
+    </w:p>
+    <w:p>
+      <w:pPr>
+        <w:rPr>
+          <w:bCs/>
+          <w:rtl/>
+        </w:rPr>
+      </w:pPr>
+    </w:p>
+    <w:p>
+      <w:pPr>
+        <w:rPr>
+          <w:bCs/>
+          <w:rtl/>
+        </w:rPr>
+      </w:pPr>
+      <w:r>
+        <w:rPr>
+          <w:rFonts w:hint="cs"/>
+          <w:bCs/>
+          <w:rtl/>
+        </w:rPr>
+        <w:t>۵. جمع بندی</w:t>
+      </w:r>
+    </w:p>
+    <w:p>
+      <w:pPr>
+        <w:rPr>
+          <w:rFonts w:hint="cs"/>
+          <w:rtl/>
+        </w:rPr>
+      </w:pPr>
+      <w:r>
+        <w:rPr>
+          <w:rFonts w:hint="cs"/>
+          <w:rtl/>
+        </w:rPr>
+        <w:t>امروزه، دو بازوی اصلی صنعت کشتیرانی و صنعت تولیدات باید به روزرسانی و هوشمند شوند. زیرساخت این صنایع دارای تکنولوژی</w:t>
+      </w:r>
+      <w:r>
+        <w:rPr>
+          <w:rFonts w:hint="cs"/>
+          <w:rtl/>
+        </w:rPr>
+        <w:softHyphen/>
+        <w:t xml:space="preserve">های جدید هوشمند خودرو های </w:t>
+      </w:r>
+      <w:r>
+        <w:rPr>
+          <w:rFonts w:hint="cs"/>
+          <w:szCs w:val="28"/>
+        </w:rPr>
+        <w:t>AGV</w:t>
+      </w:r>
+      <w:r>
+        <w:rPr>
+          <w:rFonts w:hint="cs"/>
+          <w:rtl/>
+        </w:rPr>
+        <w:t xml:space="preserve"> است. در این پژوهش به مرور استفاده از </w:t>
+      </w:r>
+      <w:r>
+        <w:rPr>
+          <w:rFonts w:hint="cs"/>
+          <w:szCs w:val="28"/>
+        </w:rPr>
+        <w:t>AGV</w:t>
+      </w:r>
+      <w:r>
+        <w:rPr>
+          <w:rFonts w:hint="cs"/>
+          <w:rtl/>
+        </w:rPr>
+        <w:t>ها در اتوماسیون بنادر و سیستم</w:t>
+      </w:r>
+      <w:r>
+        <w:rPr>
+          <w:rFonts w:hint="cs"/>
+          <w:rtl/>
+        </w:rPr>
+        <w:softHyphen/>
+        <w:t>های تولیدی پرداخته شد. در این مقاله</w:t>
+      </w:r>
+      <w:r>
+        <w:rPr>
+          <w:rFonts w:hint="cs"/>
+          <w:rtl/>
+        </w:rPr>
+        <w:softHyphen/>
+        <w:t>ی مروری، مسائل مدل</w:t>
+      </w:r>
+      <w:r>
+        <w:rPr>
+          <w:rFonts w:hint="cs"/>
+          <w:rtl/>
+        </w:rPr>
+        <w:softHyphen/>
+        <w:t>سازی و راه</w:t>
+      </w:r>
+      <w:r>
+        <w:rPr>
+          <w:rFonts w:hint="cs"/>
+          <w:rtl/>
+        </w:rPr>
+        <w:softHyphen/>
+        <w:t>حل</w:t>
+      </w:r>
+      <w:r>
+        <w:rPr>
+          <w:rFonts w:hint="cs"/>
+          <w:rtl/>
+        </w:rPr>
+        <w:softHyphen/>
+        <w:t xml:space="preserve">هایشان مورد بررسی قرار گرفت. امروزه این خودروهای </w:t>
+      </w:r>
+      <w:r>
+        <w:rPr>
+          <w:rFonts w:hint="cs"/>
+          <w:szCs w:val="28"/>
+        </w:rPr>
+        <w:t>AGV</w:t>
+      </w:r>
+      <w:r>
+        <w:rPr>
+          <w:rFonts w:hint="cs"/>
+          <w:rtl/>
+        </w:rPr>
+        <w:t xml:space="preserve"> ، بدون راننده هستند. </w:t>
+      </w:r>
+      <w:sdt>
+        <w:sdtPr>
+          <w:rPr>
+            <w:rFonts w:hint="cs"/>
+            <w:rtl/>
+          </w:rPr>
+          <w:id w:val="-721294060"/>
+          <w:citation/>
+        </w:sdtPr>
+        <w:sdtContent>
+          <w:r>
+            <w:rPr>
+              <w:rtl/>
+            </w:rPr>
+            <w:fldChar w:fldCharType="begin"/>
+          </w:r>
+          <w:r>
+            <w:rPr>
+              <w:rtl/>
+            </w:rPr>
+            <w:instrText xml:space="preserve"> </w:instrText>
+          </w:r>
+          <w:r>
+            <w:instrText>CITATION</w:instrText>
+          </w:r>
+          <w:r>
+            <w:rPr>
+              <w:rtl/>
+            </w:rPr>
+            <w:instrText xml:space="preserve"> </w:instrText>
+          </w:r>
+          <w:r>
+            <w:instrText>DeR20 \l 1065</w:instrText>
+          </w:r>
+          <w:r>
+            <w:rPr>
+              <w:rtl/>
+            </w:rPr>
+            <w:instrText xml:space="preserve"> </w:instrText>
+          </w:r>
+          <w:r>
+            <w:rPr>
+              <w:rtl/>
+            </w:rPr>
+            <w:fldChar w:fldCharType="separate"/>
+          </w:r>
+          <w:r>
+            <w:rPr>
+              <w:noProof/>
+              <w:rtl/>
+            </w:rPr>
+            <w:t>(</w:t>
+          </w:r>
+          <w:r>
+            <w:rPr>
+              <w:noProof/>
+            </w:rPr>
+            <w:t>De. Ryck, 2020</w:t>
+          </w:r>
+          <w:r>
+            <w:rPr>
+              <w:noProof/>
+              <w:rtl/>
+            </w:rPr>
+            <w:t>)</w:t>
+          </w:r>
+          <w:r>
+            <w:rPr>
+              <w:rtl/>
+            </w:rPr>
+            <w:fldChar w:fldCharType="end"/>
+          </w:r>
+        </w:sdtContent>
+      </w:sdt>
+      <w:r>
+        <w:rPr>
+          <w:rFonts w:hint="cs"/>
+          <w:rtl/>
+        </w:rPr>
+        <w:t xml:space="preserve"> این مقاله، نشان می</w:t>
+      </w:r>
+      <w:r>
+        <w:rPr>
+          <w:rFonts w:hint="cs"/>
+          <w:rtl/>
+        </w:rPr>
+        <w:softHyphen/>
+        <w:t>دهد که سیستم</w:t>
+      </w:r>
+      <w:r>
+        <w:rPr>
+          <w:rFonts w:hint="cs"/>
+          <w:rtl/>
+        </w:rPr>
+        <w:softHyphen/>
+        <w:t xml:space="preserve">های </w:t>
+      </w:r>
+      <w:r>
+        <w:rPr>
+          <w:rFonts w:hint="cs"/>
+          <w:szCs w:val="28"/>
+        </w:rPr>
+        <w:t>AGV</w:t>
+      </w:r>
+      <w:r>
+        <w:rPr>
+          <w:rFonts w:hint="cs"/>
+          <w:rtl/>
+        </w:rPr>
+        <w:t xml:space="preserve"> یک </w:t>
+      </w:r>
+      <w:r>
+        <w:rPr>
+          <w:rFonts w:hint="cs"/>
+          <w:rtl/>
+        </w:rPr>
+        <w:lastRenderedPageBreak/>
+        <w:t>موضوع جدید برای پژوهش در حوزه</w:t>
+      </w:r>
+      <w:r>
+        <w:rPr>
+          <w:rFonts w:hint="cs"/>
+          <w:rtl/>
+        </w:rPr>
+        <w:softHyphen/>
+        <w:t>ی اتوماسیون بنادر و سیستم</w:t>
+      </w:r>
+      <w:r>
+        <w:rPr>
+          <w:rFonts w:hint="cs"/>
+          <w:rtl/>
+        </w:rPr>
+        <w:softHyphen/>
+        <w:t>های تولیدی می</w:t>
+      </w:r>
+      <w:r>
+        <w:rPr>
+          <w:rFonts w:hint="cs"/>
+          <w:rtl/>
+        </w:rPr>
+        <w:softHyphen/>
+        <w:t>باشد. همچنین، تحقیقات آینده باید پاسخگوی چالش</w:t>
+      </w:r>
+      <w:r>
+        <w:rPr>
+          <w:rFonts w:hint="cs"/>
+          <w:rtl/>
+        </w:rPr>
+        <w:softHyphen/>
+        <w:t>های آتی باشند و برای چینش</w:t>
+      </w:r>
+      <w:r>
+        <w:rPr>
+          <w:rFonts w:hint="cs"/>
+          <w:rtl/>
+        </w:rPr>
+        <w:softHyphen/>
+        <w:t>های مختلف مسیر الگوریتم</w:t>
+      </w:r>
+      <w:r>
+        <w:rPr>
+          <w:rFonts w:hint="cs"/>
+          <w:rtl/>
+        </w:rPr>
+        <w:softHyphen/>
+        <w:t>های بهینه توسعه داده شوند. بی</w:t>
+      </w:r>
+      <w:r>
+        <w:rPr>
+          <w:rFonts w:hint="cs"/>
+          <w:rtl/>
+        </w:rPr>
+        <w:softHyphen/>
+        <w:t>شک، تولیدات در هر دو صنایع، کشتیرانی و تولیدات، تحت تاٍثیر سه عامل می باشند: کیفیت خدمت</w:t>
+      </w:r>
+      <w:r>
+        <w:rPr>
+          <w:rFonts w:hint="cs"/>
+          <w:rtl/>
+        </w:rPr>
+        <w:softHyphen/>
+        <w:t>رسانی، سرعت خدمت</w:t>
+      </w:r>
+      <w:r>
+        <w:rPr>
+          <w:rFonts w:hint="cs"/>
+          <w:rtl/>
+        </w:rPr>
+        <w:softHyphen/>
+        <w:t>رسانی و مجموع کل هزینه</w:t>
+      </w:r>
+      <w:r>
+        <w:rPr>
+          <w:rFonts w:hint="cs"/>
+          <w:rtl/>
+        </w:rPr>
+        <w:softHyphen/>
+        <w:t>ها. این عوامل نقش مهمی در رقابت کسب</w:t>
+      </w:r>
+      <w:r>
+        <w:rPr>
+          <w:rFonts w:hint="cs"/>
+          <w:rtl/>
+        </w:rPr>
+        <w:softHyphen/>
+        <w:t>و کارهای امروز، ایفا می کنند</w:t>
+      </w:r>
+    </w:p>
+    <w:p>
+      <w:pPr>
+        <w:rPr>
+          <w:rtl/>
+        </w:rPr>
+      </w:pPr>
+    </w:p>
+    <w:p>
+      <w:pPr>
+        <w:rPr>
+          <w:rFonts w:hint="cs"/>
           <w:rtl/>
         </w:rPr>
         <w:sectPr>
           <w:footnotePr>
             <w:numRestart w:val="eachPage"/>
           </w:footnotePr>
+          <w:type w:val="continuous"/>
           <w:pgSz w:w="12240" w:h="15840"/>
-          <w:pgMar w:top="851" w:right="851" w:bottom="851" w:left="851" w:header="720" w:footer="720" w:gutter="0"/>
+          <w:pgMar w:top="1440" w:right="1440" w:bottom="1440" w:left="1440" w:header="720" w:footer="720" w:gutter="0"/>
           <w:cols w:space="720"/>
           <w:bidi/>
           <w:docGrid w:linePitch="360"/>
         </w:sectPr>
       </w:pPr>
-      <w:r>
-        <w:rPr>
-          <w:rtl/>
-        </w:rPr>
-        <w:t xml:space="preserve">جدول </w:t>
-      </w:r>
-      <w:r>
-        <w:t>2</w:t>
-      </w:r>
-      <w:r>
-        <w:rPr>
-          <w:noProof/>
-          <w:rtl/>
-        </w:rPr>
-        <w:t xml:space="preserve"> </w:t>
-      </w:r>
-      <w:r>
-        <w:rPr>
-          <w:noProof/>
-        </w:rPr>
-        <w:t xml:space="preserve">- </w:t>
-      </w:r>
-      <w:r>
-        <w:rPr>
-          <w:noProof/>
-          <w:rtl/>
-        </w:rPr>
-        <w:t>تحق</w:t>
-      </w:r>
-      <w:r>
-        <w:rPr>
-          <w:rFonts w:hint="cs"/>
-          <w:noProof/>
-          <w:rtl/>
-        </w:rPr>
-        <w:t>ی</w:t>
-      </w:r>
-      <w:r>
-        <w:rPr>
-          <w:rFonts w:hint="eastAsia"/>
-          <w:noProof/>
-          <w:rtl/>
-        </w:rPr>
-        <w:t>قات</w:t>
-      </w:r>
-      <w:r>
-        <w:rPr>
-          <w:noProof/>
-          <w:rtl/>
-        </w:rPr>
-        <w:t xml:space="preserve"> اصل</w:t>
-      </w:r>
-      <w:r>
-        <w:rPr>
-          <w:rFonts w:hint="cs"/>
-          <w:noProof/>
-          <w:rtl/>
-        </w:rPr>
-        <w:t>ی</w:t>
-      </w:r>
-      <w:r>
-        <w:rPr>
-          <w:noProof/>
-          <w:rtl/>
-        </w:rPr>
-        <w:t xml:space="preserve"> انجام شده در حوزه </w:t>
-      </w:r>
-      <w:r>
-        <w:rPr>
-          <w:rFonts w:hint="cs"/>
-          <w:noProof/>
-          <w:rtl/>
-        </w:rPr>
-        <w:t>ی</w:t>
-      </w:r>
-      <w:r>
-        <w:rPr>
-          <w:noProof/>
-          <w:rtl/>
-        </w:rPr>
-        <w:t xml:space="preserve"> استفاده از </w:t>
-      </w:r>
-      <w:r>
-        <w:rPr>
-          <w:noProof/>
-          <w:szCs w:val="28"/>
-        </w:rPr>
-        <w:t>AGV</w:t>
-      </w:r>
-      <w:r>
-        <w:rPr>
-          <w:noProof/>
-          <w:rtl/>
-        </w:rPr>
-        <w:t xml:space="preserve"> ها در س</w:t>
-      </w:r>
-      <w:r>
-        <w:rPr>
-          <w:rFonts w:hint="cs"/>
-          <w:noProof/>
-          <w:rtl/>
-        </w:rPr>
-        <w:t>ی</w:t>
-      </w:r>
-      <w:r>
-        <w:rPr>
-          <w:rFonts w:hint="eastAsia"/>
-          <w:noProof/>
-          <w:rtl/>
-        </w:rPr>
-        <w:t>ستم</w:t>
-      </w:r>
-      <w:r>
-        <w:rPr>
-          <w:noProof/>
-          <w:rtl/>
-        </w:rPr>
-        <w:t xml:space="preserve"> ها</w:t>
-      </w:r>
-      <w:r>
-        <w:rPr>
-          <w:rFonts w:hint="cs"/>
-          <w:noProof/>
-          <w:rtl/>
-        </w:rPr>
-        <w:t>ی</w:t>
-      </w:r>
-      <w:r>
-        <w:rPr>
-          <w:noProof/>
-          <w:rtl/>
-        </w:rPr>
-        <w:t xml:space="preserve"> تول</w:t>
-      </w:r>
-      <w:r>
-        <w:rPr>
-          <w:rFonts w:hint="cs"/>
-          <w:noProof/>
-          <w:rtl/>
-        </w:rPr>
-        <w:t>ی</w:t>
-      </w:r>
-      <w:r>
-        <w:rPr>
-          <w:rFonts w:hint="eastAsia"/>
-          <w:noProof/>
-          <w:rtl/>
-        </w:rPr>
-        <w:t>د</w:t>
-      </w:r>
-      <w:r>
-        <w:rPr>
-          <w:rFonts w:hint="cs"/>
-          <w:noProof/>
-          <w:rtl/>
-        </w:rPr>
-        <w:t>ی</w:t>
-      </w:r>
-      <w:r>
-        <w:rPr>
-          <w:noProof/>
-          <w:rtl/>
-        </w:rPr>
-        <w:t xml:space="preserve"> منعط</w:t>
-      </w:r>
     </w:p>
-    <w:bookmarkStart w:id="11" w:name="_Toc139760708" w:displacedByCustomXml="next"/>
+    <w:p>
+      <w:pPr>
+        <w:rPr>
+          <w:rtl/>
+        </w:rPr>
+      </w:pPr>
+      <w:r>
+        <w:rPr>
+          <w:rtl/>
+        </w:rPr>
+        <w:lastRenderedPageBreak/>
+        <w:tab/>
+      </w:r>
+      <w:bookmarkStart w:id="11" w:name="_Toc139760708"/>
+    </w:p>
     <w:sdt>
       <w:sdtPr>
         <w:rPr>
@@ -19471,6 +19517,7 @@
                 </w:rPr>
               </w:pPr>
               <w:r>
+                <w:lastRenderedPageBreak/>
                 <w:t>Nageswararao, M. N</w:t>
               </w:r>
               <w:r>
@@ -19507,11 +19554,7 @@
                 <w:t>ACT</w:t>
               </w:r>
               <w:r>
-                <w:t xml:space="preserve">uring System with Minimization of </w:t>
-              </w:r>
-              <w:r>
-                <w:lastRenderedPageBreak/>
-                <w:t>Tardiness Criterion</w:t>
+                <w:t>uring System with Minimization of Tardiness Criterion</w:t>
               </w:r>
               <w:r>
                 <w:rPr>
@@ -20958,11 +21001,7 @@
                 <w:t>AGV</w:t>
               </w:r>
               <w:r>
-                <w:t>s-</w:t>
-              </w:r>
-              <w:r>
-                <w:lastRenderedPageBreak/>
-                <w:t>based systems</w:t>
+                <w:t>s-based systems</w:t>
               </w:r>
               <w:r>
                 <w:rPr>
@@ -21044,6 +21083,7 @@
                 </w:rPr>
               </w:pPr>
               <w:r>
+                <w:lastRenderedPageBreak/>
                 <w:t>Cai, L., Li, W., Luo, Y</w:t>
               </w:r>
               <w:r>
@@ -21346,7 +21386,7 @@
       </w:footnotePr>
       <w:pgSz w:w="12240" w:h="15840"/>
       <w:pgMar w:top="851" w:right="851" w:bottom="851" w:left="851" w:header="720" w:footer="720" w:gutter="0"/>
-      <w:cols w:num="2" w:space="720"/>
+      <w:cols w:space="720"/>
       <w:bidi/>
       <w:docGrid w:linePitch="360"/>
     </w:sectPr>
@@ -28426,11 +28466,12 @@
     <w:uiPriority w:val="35"/>
     <w:unhideWhenUsed/>
     <w:qFormat/>
-    <w:rsid w:val="002577ED"/>
+    <w:rsid w:val="008D7AC9"/>
     <w:pPr>
       <w:spacing w:after="200"/>
     </w:pPr>
     <w:rPr>
+      <w:rFonts w:ascii="B Nazanin" w:hAnsi="B Nazanin"/>
       <w:i/>
       <w:iCs/>
       <w:color w:val="44546A" w:themeColor="text2"/>

</xml_diff>